<commit_message>
chapter 4 finished, must come back to rewrite plagiarisms or give references
</commit_message>
<xml_diff>
--- a/chapter4_eq.docx
+++ b/chapter4_eq.docx
@@ -122,7 +122,7 @@
           <v:shape id="_x0000_i1025" type="#_x0000_t75" style="width:471.4pt;height:215.3pt" o:ole="">
             <v:imagedata r:id="rId9" o:title=""/>
           </v:shape>
-          <o:OLEObject Type="Embed" ProgID="Visio.Drawing.11" ShapeID="_x0000_i1025" DrawAspect="Content" ObjectID="_1401468529" r:id="rId10"/>
+          <o:OLEObject Type="Embed" ProgID="Visio.Drawing.11" ShapeID="_x0000_i1025" DrawAspect="Content" ObjectID="_1401548107" r:id="rId10"/>
         </w:object>
       </w:r>
     </w:p>
@@ -556,7 +556,7 @@
           <v:shape id="_x0000_i1026" type="#_x0000_t75" style="width:471.4pt;height:175.9pt" o:ole="">
             <v:imagedata r:id="rId11" o:title=""/>
           </v:shape>
-          <o:OLEObject Type="Embed" ProgID="Visio.Drawing.11" ShapeID="_x0000_i1026" DrawAspect="Content" ObjectID="_1401468530" r:id="rId12"/>
+          <o:OLEObject Type="Embed" ProgID="Visio.Drawing.11" ShapeID="_x0000_i1026" DrawAspect="Content" ObjectID="_1401548108" r:id="rId12"/>
         </w:object>
       </w:r>
     </w:p>
@@ -1590,14 +1590,7 @@
               <w:rStyle w:val="Strong"/>
               <w:rFonts w:ascii="Cambria Math" w:eastAsia="Cambria Math" w:hAnsi="Cambria Math"/>
             </w:rPr>
-            <m:t>K-the number o</m:t>
-          </m:r>
-          <m:r>
-            <w:rPr>
-              <w:rStyle w:val="Strong"/>
-              <w:rFonts w:ascii="Cambria Math" w:eastAsia="Cambria Math" w:hAnsi="Cambria Math"/>
-            </w:rPr>
-            <m:t>f  distributons</m:t>
+            <m:t>K-the number of  distributons</m:t>
           </m:r>
         </m:oMath>
       </m:oMathPara>
@@ -7504,7 +7497,7 @@
           <v:shape id="_x0000_i1027" type="#_x0000_t75" style="width:6in;height:299.55pt" o:ole="">
             <v:imagedata r:id="rId40" o:title=""/>
           </v:shape>
-          <o:OLEObject Type="Embed" ProgID="Visio.Drawing.11" ShapeID="_x0000_i1027" DrawAspect="Content" ObjectID="_1401468531" r:id="rId41"/>
+          <o:OLEObject Type="Embed" ProgID="Visio.Drawing.11" ShapeID="_x0000_i1027" DrawAspect="Content" ObjectID="_1401548109" r:id="rId41"/>
         </w:object>
       </w:r>
     </w:p>
@@ -10054,13 +10047,7 @@
               <w:rPr>
                 <w:rFonts w:ascii="Cambria Math" w:hAnsi="Cambria Math"/>
               </w:rPr>
-              <m:t>t</m:t>
-            </m:r>
-            <m:r>
-              <w:rPr>
-                <w:rFonts w:ascii="Cambria Math" w:hAnsi="Cambria Math"/>
-              </w:rPr>
-              <m:t>+1</m:t>
+              <m:t>t+1</m:t>
             </m:r>
           </m:sub>
         </m:sSub>
@@ -10312,22 +10299,35 @@
     </w:p>
     <w:p>
       <w:pPr>
+        <w:jc w:val="both"/>
+      </w:pPr>
+      <w:r>
         <w:rPr>
           <w:i/>
         </w:rPr>
-      </w:pPr>
+        <w:lastRenderedPageBreak/>
+        <w:t>4.4. Merging Track Predictions,</w:t>
+      </w:r>
+      <w:r>
+        <w:t xml:space="preserve"> </w:t>
+      </w:r>
       <w:r>
         <w:rPr>
           <w:i/>
         </w:rPr>
-        <w:lastRenderedPageBreak/>
-        <w:t>4.4. Merging Track Predictions, Merging detections to tracks</w:t>
-      </w:r>
-    </w:p>
-    <w:p>
-      <w:bookmarkStart w:id="5" w:name="_GoBack"/>
-      <w:bookmarkEnd w:id="5"/>
-    </w:p>
+        <w:t>Find Detection Match</w:t>
+      </w:r>
+      <w:r>
+        <w:t>,</w:t>
+      </w:r>
+      <w:r>
+        <w:rPr>
+          <w:i/>
+        </w:rPr>
+        <w:t xml:space="preserve"> Merging detections to tracks</w:t>
+      </w:r>
+    </w:p>
+    <w:p/>
     <w:p>
       <w:pPr>
         <w:ind w:firstLine="720"/>
@@ -10440,7 +10440,19 @@
         <w:t>At each frame we are provided with detections on behalf of the Detector. These might be detections for vehicles</w:t>
       </w:r>
       <w:r>
-        <w:t xml:space="preserve"> which we are tracking, or detections for vehicles entering the scene. It is also very probable that for a number of frames we will not receive detections of cars which we have already started tracking. In this situation the tracks locations in the subsequent frames are estimated by merging the predictions from the Median Tracker and the Kalman filter. In the case in which we receive </w:t>
+        <w:t xml:space="preserve"> which we are tracking, or detections for vehicles entering the scene.</w:t>
+      </w:r>
+      <w:r>
+        <w:t xml:space="preserve"> Either way we must always resolve the detections with existing tracks, i.e. find to which track </w:t>
+      </w:r>
+      <w:r>
+        <w:t>the vehicle in the detection is</w:t>
+      </w:r>
+      <w:r>
+        <w:t xml:space="preserve"> belonging.</w:t>
+      </w:r>
+      <w:r>
+        <w:t xml:space="preserve"> It is also very probable that for a number of frames we will not receive detections of cars which we have already started tracking. In this situation the tracks locations in the subsequent frames are estimated by merging the predictions from the Median Tracker and the Kalman filter. In the case in which we receive </w:t>
       </w:r>
       <w:proofErr w:type="gramStart"/>
       <w:r>
@@ -10448,489 +10460,1129 @@
       </w:r>
       <w:proofErr w:type="gramEnd"/>
       <w:r>
-        <w:t xml:space="preserve"> for a car which is tracked we need to update the vehicle features stored in this track. This way we are always updating the model of the car that the track stores to the last detection. We need to make this update because we want to always know what </w:t>
+        <w:t xml:space="preserve"> for a </w:t>
+      </w:r>
+      <w:r>
+        <w:t>vehicle</w:t>
+      </w:r>
+      <w:r>
+        <w:t xml:space="preserve"> which is tracked we need to update the vehicle features stored in this track. This way we are always updating the model of the car that the track stores to the last detection.</w:t>
+      </w:r>
+    </w:p>
+    <w:p>
+      <w:pPr>
+        <w:jc w:val="both"/>
+      </w:pPr>
+      <w:r>
+        <w:t>We are never updating the model of the track to estimation because estimations produce drifts from the actual tracks, only the Detector is responsible of recognizing the location and size of vehicles, thus the detections are used to correct the filters. In the case of the Kalman filter we are performing the measurement update, and in the case of the Median Flow we are resetting the bounding box from which it iteratively produces estimations.</w:t>
+      </w:r>
+    </w:p>
+    <w:p>
+      <w:pPr>
+        <w:jc w:val="both"/>
+      </w:pPr>
+      <w:r>
+        <w:tab/>
+        <w:t xml:space="preserve">Another reason for which we keep only the latest description of the detection in the track is that as vehicles passes through the scene they generally maintain their orientation and their scale typically increases or decreases gradually with a small factor from frame to frame, so it will be redundant to store previous feature descriptors as it improbable from the general movement on the highway that vehicles will reach a point in </w:t>
+      </w:r>
+      <w:r>
+        <w:lastRenderedPageBreak/>
+        <w:t>time that they would better resemble long distant extracted feature descriptors instead of the latest extracted feature descriptor.</w:t>
+      </w:r>
+    </w:p>
+    <w:p>
+      <w:pPr>
+        <w:jc w:val="both"/>
+      </w:pPr>
+      <w:r>
+        <w:tab/>
+        <w:t xml:space="preserve">We have discussed that we would need feature descriptors that uniquely identify the vehicles in order to robustly match </w:t>
+      </w:r>
+      <w:r>
+        <w:t>vehicles belonging to initialized tracks with vehicles detections. Another important aspect to keep in mind is that the Detector will not accurately detect vehicles such that vehicles are perfectly centered in the detection bounding box, and moreover vehicles are constantly moving thus changing direction and scale. This tells that we should be careful in choosing the feature descriptors so that they are robust to small variations in orientation and scale.</w:t>
+      </w:r>
+    </w:p>
+    <w:p>
+      <w:pPr>
+        <w:jc w:val="both"/>
+      </w:pPr>
+      <w:r>
+        <w:tab/>
+        <w:t>Next we present three feature descriptors that we have used.</w:t>
+      </w:r>
+    </w:p>
+    <w:p>
+      <w:pPr>
+        <w:jc w:val="both"/>
+      </w:pPr>
+    </w:p>
+    <w:p>
+      <w:pPr>
+        <w:jc w:val="both"/>
+      </w:pPr>
+    </w:p>
+    <w:p>
+      <w:pPr>
+        <w:jc w:val="both"/>
+        <w:rPr>
+          <w:i/>
+        </w:rPr>
+      </w:pPr>
+      <w:r>
+        <w:rPr>
+          <w:i/>
+        </w:rPr>
+        <w:t xml:space="preserve">4.5 </w:t>
+      </w:r>
+      <w:r>
+        <w:rPr>
+          <w:i/>
+        </w:rPr>
+        <w:t>Matching methods</w:t>
+      </w:r>
+    </w:p>
+    <w:p>
+      <w:pPr>
+        <w:jc w:val="both"/>
+      </w:pPr>
+    </w:p>
+    <w:p>
+      <w:pPr>
+        <w:jc w:val="both"/>
+        <w:rPr>
+          <w:i/>
+        </w:rPr>
+      </w:pPr>
+      <w:r>
+        <w:rPr>
+          <w:i/>
+        </w:rPr>
+        <w:t xml:space="preserve">Location and Size Feature </w:t>
+      </w:r>
+      <w:r>
+        <w:rPr>
+          <w:i/>
+        </w:rPr>
+        <w:t>Descriptor</w:t>
+      </w:r>
+    </w:p>
+    <w:p>
+      <w:pPr>
+        <w:jc w:val="both"/>
+      </w:pPr>
+    </w:p>
+    <w:p>
+      <w:pPr>
+        <w:jc w:val="both"/>
+      </w:pPr>
+      <w:r>
+        <w:t xml:space="preserve">This is the </w:t>
+      </w:r>
+      <w:r>
+        <w:t>simplest</w:t>
+      </w:r>
+      <w:r>
+        <w:t xml:space="preserve"> descriptor that one can use to model the detection and track. It simply describes for </w:t>
       </w:r>
       <w:proofErr w:type="gramStart"/>
       <w:r>
-        <w:t>is the most recent aspect of the car</w:t>
+        <w:t>a detection</w:t>
       </w:r>
       <w:proofErr w:type="gramEnd"/>
       <w:r>
-        <w:t xml:space="preserve">. </w:t>
-      </w:r>
+        <w:t xml:space="preserve"> and track </w:t>
+      </w:r>
+      <w:r>
+        <w:t>the x, y coordinates along with the width and height, thus the bounding box around the modeled vehicle. Although is appear not to have that discriminative power we are using in the process of finding the detection match for a track as a method to discard unlikely detection candidates that could not be merged with the track. The assumption on which we are applying this procedure is that only detections which are located on the trajectory of the track are suitable to be tested. This evaluation is done by computing if the intersection of the bounding rectangle of the detection and the bounding rectangle of the estimation of the track is above a sustain threshold, which in our case we compute it dynamically as being 60% of the smallest</w:t>
+      </w:r>
+      <w:r>
+        <w:t xml:space="preserve"> bounding rectangle area.</w:t>
+      </w:r>
+    </w:p>
+    <w:p>
+      <w:pPr>
+        <w:jc w:val="both"/>
+      </w:pPr>
+    </w:p>
+    <w:p>
+      <w:pPr>
+        <w:jc w:val="both"/>
+      </w:pPr>
+      <w:r>
+        <w:rPr>
+          <w:i/>
+        </w:rPr>
+        <w:t>Normalized Cross Correlation (NCC)</w:t>
+      </w:r>
+    </w:p>
+    <w:p>
+      <w:pPr>
+        <w:jc w:val="both"/>
+      </w:pPr>
+    </w:p>
+    <w:p>
+      <w:pPr>
+        <w:jc w:val="both"/>
+      </w:pPr>
+      <w:r>
+        <w:t>In the case of using the Normalize Cross Correlation</w:t>
+      </w:r>
+      <w:r>
+        <w:t>, to measure the similarity between the track and detection,</w:t>
+      </w:r>
+      <w:r>
+        <w:t xml:space="preserve"> we maintain </w:t>
+      </w:r>
+      <w:r>
+        <w:t>the whole image under the detection and track bounding box</w:t>
+      </w:r>
+      <w:r>
+        <w:t xml:space="preserve"> as the feature descriptor</w:t>
+      </w:r>
+      <w:r>
+        <w:t>, which we will refer to as the template and the image to be matched</w:t>
+      </w:r>
+      <w:r>
+        <w:t>.</w:t>
+      </w:r>
+      <w:r>
+        <w:t xml:space="preserve"> In the case of image processing applications the NNC is suitable for situations in which the brightness of the image and the template varies due to lighting and exposure conditions. To account for this variation the images must be first normalized. This operation can be done online at every pixel location by subtracting the mean and dividing by the standard deviation. The cross </w:t>
+      </w:r>
+      <w:r>
+        <w:rPr>
+          <w:i/>
+        </w:rPr>
+        <w:t xml:space="preserve">correlation </w:t>
+      </w:r>
+      <w:r>
+        <w:t xml:space="preserve">between the image </w:t>
+      </w:r>
+      <w:r>
+        <w:rPr>
+          <w:i/>
+        </w:rPr>
+        <w:t>f</w:t>
+      </w:r>
+      <w:r>
+        <w:t xml:space="preserve"> and the template </w:t>
+      </w:r>
+      <w:r>
+        <w:rPr>
+          <w:i/>
+        </w:rPr>
+        <w:t>t</w:t>
+      </w:r>
+      <w:r>
+        <w:rPr>
+          <w:i/>
+        </w:rPr>
+        <w:t xml:space="preserve"> </w:t>
+      </w:r>
+      <w:r>
+        <w:t>is</w:t>
+      </w:r>
+      <w:r>
+        <w:t xml:space="preserve"> in the point (</w:t>
+      </w:r>
+      <w:r>
+        <w:rPr>
+          <w:i/>
+        </w:rPr>
+        <w:t>m, n</w:t>
+      </w:r>
+      <w:r>
+        <w:t>) is</w:t>
+      </w:r>
+      <w:r>
+        <w:t>:</w:t>
+      </w:r>
+    </w:p>
+    <w:p>
+      <w:pPr>
+        <w:jc w:val="both"/>
+      </w:pPr>
+    </w:p>
+    <w:p>
+      <w:pPr>
+        <w:jc w:val="both"/>
+      </w:pPr>
+      <m:oMathPara>
+        <m:oMath>
+          <m:r>
+            <w:rPr>
+              <w:rFonts w:ascii="Cambria Math" w:hAnsi="Cambria Math"/>
+            </w:rPr>
+            <m:t>c</m:t>
+          </m:r>
+          <m:d>
+            <m:dPr>
+              <m:ctrlPr>
+                <w:rPr>
+                  <w:rFonts w:ascii="Cambria Math" w:hAnsi="Cambria Math"/>
+                  <w:i/>
+                </w:rPr>
+              </m:ctrlPr>
+            </m:dPr>
+            <m:e>
+              <m:r>
+                <w:rPr>
+                  <w:rFonts w:ascii="Cambria Math" w:hAnsi="Cambria Math"/>
+                </w:rPr>
+                <m:t>m,n</m:t>
+              </m:r>
+            </m:e>
+          </m:d>
+          <m:r>
+            <w:rPr>
+              <w:rFonts w:ascii="Cambria Math" w:hAnsi="Cambria Math"/>
+            </w:rPr>
+            <m:t xml:space="preserve">= </m:t>
+          </m:r>
+          <m:f>
+            <m:fPr>
+              <m:ctrlPr>
+                <w:rPr>
+                  <w:rFonts w:ascii="Cambria Math" w:hAnsi="Cambria Math"/>
+                  <w:i/>
+                </w:rPr>
+              </m:ctrlPr>
+            </m:fPr>
+            <m:num>
+              <m:nary>
+                <m:naryPr>
+                  <m:chr m:val="∑"/>
+                  <m:limLoc m:val="undOvr"/>
+                  <m:ctrlPr>
+                    <w:rPr>
+                      <w:rFonts w:ascii="Cambria Math" w:hAnsi="Cambria Math"/>
+                      <w:i/>
+                    </w:rPr>
+                  </m:ctrlPr>
+                </m:naryPr>
+                <m:sub>
+                  <m:r>
+                    <w:rPr>
+                      <w:rFonts w:ascii="Cambria Math" w:hAnsi="Cambria Math"/>
+                    </w:rPr>
+                    <m:t>x</m:t>
+                  </m:r>
+                </m:sub>
+                <m:sup/>
+                <m:e>
+                  <m:nary>
+                    <m:naryPr>
+                      <m:chr m:val="∑"/>
+                      <m:limLoc m:val="undOvr"/>
+                      <m:ctrlPr>
+                        <w:rPr>
+                          <w:rFonts w:ascii="Cambria Math" w:hAnsi="Cambria Math"/>
+                          <w:i/>
+                        </w:rPr>
+                      </m:ctrlPr>
+                    </m:naryPr>
+                    <m:sub>
+                      <m:r>
+                        <w:rPr>
+                          <w:rFonts w:ascii="Cambria Math" w:hAnsi="Cambria Math"/>
+                        </w:rPr>
+                        <m:t>y</m:t>
+                      </m:r>
+                    </m:sub>
+                    <m:sup/>
+                    <m:e>
+                      <m:d>
+                        <m:dPr>
+                          <m:ctrlPr>
+                            <w:rPr>
+                              <w:rFonts w:ascii="Cambria Math" w:hAnsi="Cambria Math"/>
+                              <w:i/>
+                            </w:rPr>
+                          </m:ctrlPr>
+                        </m:dPr>
+                        <m:e>
+                          <m:r>
+                            <w:rPr>
+                              <w:rFonts w:ascii="Cambria Math" w:hAnsi="Cambria Math"/>
+                            </w:rPr>
+                            <m:t>f</m:t>
+                          </m:r>
+                          <m:d>
+                            <m:dPr>
+                              <m:ctrlPr>
+                                <w:rPr>
+                                  <w:rFonts w:ascii="Cambria Math" w:hAnsi="Cambria Math"/>
+                                  <w:i/>
+                                </w:rPr>
+                              </m:ctrlPr>
+                            </m:dPr>
+                            <m:e>
+                              <m:r>
+                                <w:rPr>
+                                  <w:rFonts w:ascii="Cambria Math" w:hAnsi="Cambria Math"/>
+                                </w:rPr>
+                                <m:t>x,y</m:t>
+                              </m:r>
+                            </m:e>
+                          </m:d>
+                          <m:r>
+                            <w:rPr>
+                              <w:rFonts w:ascii="Cambria Math" w:hAnsi="Cambria Math"/>
+                            </w:rPr>
+                            <m:t xml:space="preserve">- </m:t>
+                          </m:r>
+                          <m:acc>
+                            <m:accPr>
+                              <m:chr m:val="̅"/>
+                              <m:ctrlPr>
+                                <w:rPr>
+                                  <w:rFonts w:ascii="Cambria Math" w:hAnsi="Cambria Math"/>
+                                  <w:i/>
+                                </w:rPr>
+                              </m:ctrlPr>
+                            </m:accPr>
+                            <m:e>
+                              <m:r>
+                                <w:rPr>
+                                  <w:rFonts w:ascii="Cambria Math" w:hAnsi="Cambria Math"/>
+                                </w:rPr>
+                                <m:t>f</m:t>
+                              </m:r>
+                            </m:e>
+                          </m:acc>
+                          <m:r>
+                            <w:rPr>
+                              <w:rFonts w:ascii="Cambria Math" w:hAnsi="Cambria Math"/>
+                            </w:rPr>
+                            <m:t>(m,n)</m:t>
+                          </m:r>
+                        </m:e>
+                      </m:d>
+                      <m:r>
+                        <w:rPr>
+                          <w:rFonts w:ascii="Cambria Math" w:hAnsi="Cambria Math"/>
+                        </w:rPr>
+                        <m:t>*(t</m:t>
+                      </m:r>
+                      <m:d>
+                        <m:dPr>
+                          <m:ctrlPr>
+                            <w:rPr>
+                              <w:rFonts w:ascii="Cambria Math" w:hAnsi="Cambria Math"/>
+                              <w:i/>
+                            </w:rPr>
+                          </m:ctrlPr>
+                        </m:dPr>
+                        <m:e>
+                          <m:r>
+                            <w:rPr>
+                              <w:rFonts w:ascii="Cambria Math" w:hAnsi="Cambria Math"/>
+                            </w:rPr>
+                            <m:t>x-m, y-n</m:t>
+                          </m:r>
+                        </m:e>
+                      </m:d>
+                      <m:r>
+                        <w:rPr>
+                          <w:rFonts w:ascii="Cambria Math" w:hAnsi="Cambria Math"/>
+                        </w:rPr>
+                        <m:t>-</m:t>
+                      </m:r>
+                      <m:acc>
+                        <m:accPr>
+                          <m:chr m:val="̅"/>
+                          <m:ctrlPr>
+                            <w:rPr>
+                              <w:rFonts w:ascii="Cambria Math" w:hAnsi="Cambria Math"/>
+                              <w:i/>
+                            </w:rPr>
+                          </m:ctrlPr>
+                        </m:accPr>
+                        <m:e>
+                          <m:r>
+                            <w:rPr>
+                              <w:rFonts w:ascii="Cambria Math" w:hAnsi="Cambria Math"/>
+                            </w:rPr>
+                            <m:t>t</m:t>
+                          </m:r>
+                        </m:e>
+                      </m:acc>
+                      <m:r>
+                        <w:rPr>
+                          <w:rFonts w:ascii="Cambria Math" w:hAnsi="Cambria Math"/>
+                        </w:rPr>
+                        <m:t>(0,0))</m:t>
+                      </m:r>
+                    </m:e>
+                  </m:nary>
+                </m:e>
+              </m:nary>
+            </m:num>
+            <m:den>
+              <m:nary>
+                <m:naryPr>
+                  <m:chr m:val="∑"/>
+                  <m:limLoc m:val="undOvr"/>
+                  <m:ctrlPr>
+                    <w:rPr>
+                      <w:rFonts w:ascii="Cambria Math" w:hAnsi="Cambria Math"/>
+                      <w:i/>
+                    </w:rPr>
+                  </m:ctrlPr>
+                </m:naryPr>
+                <m:sub>
+                  <m:r>
+                    <w:rPr>
+                      <w:rFonts w:ascii="Cambria Math" w:hAnsi="Cambria Math"/>
+                    </w:rPr>
+                    <m:t>x</m:t>
+                  </m:r>
+                </m:sub>
+                <m:sup/>
+                <m:e>
+                  <m:nary>
+                    <m:naryPr>
+                      <m:chr m:val="∑"/>
+                      <m:limLoc m:val="undOvr"/>
+                      <m:ctrlPr>
+                        <w:rPr>
+                          <w:rFonts w:ascii="Cambria Math" w:hAnsi="Cambria Math"/>
+                          <w:i/>
+                        </w:rPr>
+                      </m:ctrlPr>
+                    </m:naryPr>
+                    <m:sub>
+                      <m:r>
+                        <w:rPr>
+                          <w:rFonts w:ascii="Cambria Math" w:hAnsi="Cambria Math"/>
+                        </w:rPr>
+                        <m:t>y</m:t>
+                      </m:r>
+                    </m:sub>
+                    <m:sup/>
+                    <m:e>
+                      <m:sSup>
+                        <m:sSupPr>
+                          <m:ctrlPr>
+                            <w:rPr>
+                              <w:rFonts w:ascii="Cambria Math" w:hAnsi="Cambria Math"/>
+                              <w:i/>
+                            </w:rPr>
+                          </m:ctrlPr>
+                        </m:sSupPr>
+                        <m:e>
+                          <m:r>
+                            <w:rPr>
+                              <w:rFonts w:ascii="Cambria Math" w:hAnsi="Cambria Math"/>
+                            </w:rPr>
+                            <m:t>(f</m:t>
+                          </m:r>
+                          <m:d>
+                            <m:dPr>
+                              <m:ctrlPr>
+                                <w:rPr>
+                                  <w:rFonts w:ascii="Cambria Math" w:hAnsi="Cambria Math"/>
+                                  <w:i/>
+                                </w:rPr>
+                              </m:ctrlPr>
+                            </m:dPr>
+                            <m:e>
+                              <m:r>
+                                <w:rPr>
+                                  <w:rFonts w:ascii="Cambria Math" w:hAnsi="Cambria Math"/>
+                                </w:rPr>
+                                <m:t>x,y</m:t>
+                              </m:r>
+                            </m:e>
+                          </m:d>
+                          <m:r>
+                            <w:rPr>
+                              <w:rFonts w:ascii="Cambria Math" w:hAnsi="Cambria Math"/>
+                            </w:rPr>
+                            <m:t xml:space="preserve">- </m:t>
+                          </m:r>
+                          <m:acc>
+                            <m:accPr>
+                              <m:chr m:val="̅"/>
+                              <m:ctrlPr>
+                                <w:rPr>
+                                  <w:rFonts w:ascii="Cambria Math" w:hAnsi="Cambria Math"/>
+                                  <w:i/>
+                                </w:rPr>
+                              </m:ctrlPr>
+                            </m:accPr>
+                            <m:e>
+                              <m:r>
+                                <w:rPr>
+                                  <w:rFonts w:ascii="Cambria Math" w:hAnsi="Cambria Math"/>
+                                </w:rPr>
+                                <m:t>f</m:t>
+                              </m:r>
+                            </m:e>
+                          </m:acc>
+                          <m:r>
+                            <w:rPr>
+                              <w:rFonts w:ascii="Cambria Math" w:hAnsi="Cambria Math"/>
+                            </w:rPr>
+                            <m:t>(m,n))</m:t>
+                          </m:r>
+                        </m:e>
+                        <m:sup>
+                          <m:r>
+                            <w:rPr>
+                              <w:rFonts w:ascii="Cambria Math" w:hAnsi="Cambria Math"/>
+                            </w:rPr>
+                            <m:t>2</m:t>
+                          </m:r>
+                        </m:sup>
+                      </m:sSup>
+                    </m:e>
+                  </m:nary>
+                </m:e>
+              </m:nary>
+              <m:r>
+                <w:rPr>
+                  <w:rFonts w:ascii="Cambria Math" w:hAnsi="Cambria Math"/>
+                </w:rPr>
+                <m:t>*</m:t>
+              </m:r>
+              <m:nary>
+                <m:naryPr>
+                  <m:chr m:val="∑"/>
+                  <m:limLoc m:val="undOvr"/>
+                  <m:ctrlPr>
+                    <w:rPr>
+                      <w:rFonts w:ascii="Cambria Math" w:hAnsi="Cambria Math"/>
+                      <w:i/>
+                    </w:rPr>
+                  </m:ctrlPr>
+                </m:naryPr>
+                <m:sub>
+                  <m:r>
+                    <w:rPr>
+                      <w:rFonts w:ascii="Cambria Math" w:hAnsi="Cambria Math"/>
+                    </w:rPr>
+                    <m:t>x</m:t>
+                  </m:r>
+                </m:sub>
+                <m:sup/>
+                <m:e>
+                  <m:nary>
+                    <m:naryPr>
+                      <m:chr m:val="∑"/>
+                      <m:limLoc m:val="undOvr"/>
+                      <m:ctrlPr>
+                        <w:rPr>
+                          <w:rFonts w:ascii="Cambria Math" w:hAnsi="Cambria Math"/>
+                          <w:i/>
+                        </w:rPr>
+                      </m:ctrlPr>
+                    </m:naryPr>
+                    <m:sub>
+                      <m:r>
+                        <w:rPr>
+                          <w:rFonts w:ascii="Cambria Math" w:hAnsi="Cambria Math"/>
+                        </w:rPr>
+                        <m:t>y</m:t>
+                      </m:r>
+                    </m:sub>
+                    <m:sup/>
+                    <m:e>
+                      <m:sSup>
+                        <m:sSupPr>
+                          <m:ctrlPr>
+                            <w:rPr>
+                              <w:rFonts w:ascii="Cambria Math" w:hAnsi="Cambria Math"/>
+                              <w:i/>
+                            </w:rPr>
+                          </m:ctrlPr>
+                        </m:sSupPr>
+                        <m:e>
+                          <m:r>
+                            <w:rPr>
+                              <w:rFonts w:ascii="Cambria Math" w:hAnsi="Cambria Math"/>
+                            </w:rPr>
+                            <m:t>(t</m:t>
+                          </m:r>
+                          <m:d>
+                            <m:dPr>
+                              <m:ctrlPr>
+                                <w:rPr>
+                                  <w:rFonts w:ascii="Cambria Math" w:hAnsi="Cambria Math"/>
+                                  <w:i/>
+                                </w:rPr>
+                              </m:ctrlPr>
+                            </m:dPr>
+                            <m:e>
+                              <m:r>
+                                <w:rPr>
+                                  <w:rFonts w:ascii="Cambria Math" w:hAnsi="Cambria Math"/>
+                                </w:rPr>
+                                <m:t>x-m,y-n</m:t>
+                              </m:r>
+                            </m:e>
+                          </m:d>
+                          <m:r>
+                            <w:rPr>
+                              <w:rFonts w:ascii="Cambria Math" w:hAnsi="Cambria Math"/>
+                            </w:rPr>
+                            <m:t xml:space="preserve">- </m:t>
+                          </m:r>
+                          <m:acc>
+                            <m:accPr>
+                              <m:chr m:val="̅"/>
+                              <m:ctrlPr>
+                                <w:rPr>
+                                  <w:rFonts w:ascii="Cambria Math" w:hAnsi="Cambria Math"/>
+                                  <w:i/>
+                                </w:rPr>
+                              </m:ctrlPr>
+                            </m:accPr>
+                            <m:e>
+                              <m:r>
+                                <w:rPr>
+                                  <w:rFonts w:ascii="Cambria Math" w:hAnsi="Cambria Math"/>
+                                </w:rPr>
+                                <m:t>t</m:t>
+                              </m:r>
+                            </m:e>
+                          </m:acc>
+                          <m:r>
+                            <w:rPr>
+                              <w:rFonts w:ascii="Cambria Math" w:hAnsi="Cambria Math"/>
+                            </w:rPr>
+                            <m:t>(0,0))</m:t>
+                          </m:r>
+                        </m:e>
+                        <m:sup>
+                          <m:r>
+                            <w:rPr>
+                              <w:rFonts w:ascii="Cambria Math" w:hAnsi="Cambria Math"/>
+                            </w:rPr>
+                            <m:t>2</m:t>
+                          </m:r>
+                        </m:sup>
+                      </m:sSup>
+                    </m:e>
+                  </m:nary>
+                </m:e>
+              </m:nary>
+            </m:den>
+          </m:f>
+        </m:oMath>
+      </m:oMathPara>
+    </w:p>
+    <w:p>
+      <w:pPr>
+        <w:jc w:val="both"/>
+      </w:pPr>
+    </w:p>
+    <w:p>
+      <w:pPr>
+        <w:jc w:val="both"/>
+      </w:pPr>
       <w:proofErr w:type="gramStart"/>
       <w:r>
-        <w:t xml:space="preserve">By doing the update only when the Detector provides a track with the next detection we are </w:t>
+        <w:t>here</w:t>
+      </w:r>
+      <w:proofErr w:type="gramEnd"/>
+      <w:r>
+        <w:t xml:space="preserve">  </w:t>
+      </w:r>
+      <m:oMath>
+        <m:acc>
+          <m:accPr>
+            <m:chr m:val="̅"/>
+            <m:ctrlPr>
+              <w:rPr>
+                <w:rFonts w:ascii="Cambria Math" w:hAnsi="Cambria Math"/>
+                <w:i/>
+              </w:rPr>
+            </m:ctrlPr>
+          </m:accPr>
+          <m:e>
+            <m:r>
+              <w:rPr>
+                <w:rFonts w:ascii="Cambria Math" w:hAnsi="Cambria Math"/>
+              </w:rPr>
+              <m:t>f</m:t>
+            </m:r>
+          </m:e>
+        </m:acc>
+        <m:r>
+          <w:rPr>
+            <w:rFonts w:ascii="Cambria Math" w:hAnsi="Cambria Math"/>
+          </w:rPr>
+          <m:t>(m,n)</m:t>
+        </m:r>
+      </m:oMath>
+      <w:r>
+        <w:t xml:space="preserve"> is the </w:t>
       </w:r>
       <w:proofErr w:type="spellStart"/>
       <w:r>
-        <w:t>trustring</w:t>
+        <w:t>subimage</w:t>
       </w:r>
       <w:proofErr w:type="spellEnd"/>
       <w:r>
-        <w:t xml:space="preserve"> the Detector.</w:t>
+        <w:t xml:space="preserve"> mean with the center in (</w:t>
+      </w:r>
+      <w:proofErr w:type="spellStart"/>
+      <w:r>
+        <w:rPr>
+          <w:i/>
+        </w:rPr>
+        <w:t>m,n</w:t>
+      </w:r>
+      <w:proofErr w:type="spellEnd"/>
+      <w:r>
+        <w:t xml:space="preserve">); </w:t>
+      </w:r>
+      <m:oMath>
+        <m:r>
+          <w:rPr>
+            <w:rFonts w:ascii="Cambria Math" w:hAnsi="Cambria Math"/>
+          </w:rPr>
+          <m:t>t(0,0)</m:t>
+        </m:r>
+      </m:oMath>
+      <w:r>
+        <w:t xml:space="preserve"> is the mean of the template.</w:t>
+      </w:r>
+    </w:p>
+    <w:p>
+      <w:pPr>
+        <w:jc w:val="both"/>
+      </w:pPr>
+    </w:p>
+    <w:p>
+      <w:pPr>
+        <w:ind w:firstLine="720"/>
+        <w:jc w:val="both"/>
+      </w:pPr>
+      <w:r>
+        <w:lastRenderedPageBreak/>
+        <w:t>In our case we want to examine the similarity between entire images determined by the detection and track and we are expecting that these two are not of equal size. For this reason we upscale the smallest image to the size of the biggest and apply cross correlation.</w:t>
+      </w:r>
+      <w:r>
+        <w:t xml:space="preserve"> It is also a good idea to blur the images before applying NCC. </w:t>
+      </w:r>
+    </w:p>
+    <w:p>
+      <w:pPr>
+        <w:jc w:val="both"/>
+      </w:pPr>
+      <w:r>
+        <w:t xml:space="preserve">Experiments have shown that NCC is not a good measure of similarity for our </w:t>
+      </w:r>
+      <w:r>
+        <w:t>application, and matching is poorly when detections do not center the vehicle accordingly to the model that was saved in the track.</w:t>
+      </w:r>
+    </w:p>
+    <w:p>
+      <w:pPr>
+        <w:jc w:val="both"/>
+      </w:pPr>
+    </w:p>
+    <w:p>
+      <w:pPr>
+        <w:jc w:val="both"/>
+        <w:rPr>
+          <w:i/>
+        </w:rPr>
+      </w:pPr>
+      <w:r>
+        <w:rPr>
+          <w:i/>
+        </w:rPr>
+        <w:t>Local Bit Patterns (LBP)</w:t>
+      </w:r>
+    </w:p>
+    <w:p/>
+    <w:p>
+      <w:pPr>
+        <w:ind w:firstLine="720"/>
+      </w:pPr>
+      <w:r>
+        <w:t xml:space="preserve">Local Bit Pattern is an operator applied on textures which determines the label of a pixel by </w:t>
+      </w:r>
+      <w:r>
+        <w:t>thresholding </w:t>
+      </w:r>
+      <w:r>
+        <w:t>its neighboring pixels.</w:t>
+      </w:r>
+      <w:r>
+        <w:t xml:space="preserve"> The idea of comparing two textures based on local bit patterns relies on local spatial patterns and gray scale contrast. </w:t>
+      </w:r>
+      <w:r>
+        <w:tab/>
+      </w:r>
+    </w:p>
+    <w:p>
+      <w:pPr>
+        <w:ind w:firstLine="720"/>
+      </w:pPr>
+      <w:r>
+        <w:t>T</w:t>
+      </w:r>
+      <w:r>
+        <w:t>he basic idea is to summarize the local structure in an image by comparing each pixel with its neighborhood.</w:t>
+      </w:r>
+    </w:p>
+    <w:p>
+      <w:pPr>
+        <w:ind w:firstLine="720"/>
+      </w:pPr>
+      <w:r>
+        <w:t xml:space="preserve"> Take a pixel as center and threshold its neighbors against. If the intensity of the center pixel is greater-equal its neighbor, then denote it with 1 and 0 if not. You'll end up with a binary number for each pixel, just like </w:t>
+      </w:r>
+      <w:r>
+        <w:rPr>
+          <w:i/>
+          <w:iCs/>
+        </w:rPr>
+        <w:t>11001111</w:t>
+      </w:r>
+      <w:r>
+        <w:t>. With 8 surrounding pixels you'll end up with </w:t>
+      </w:r>
+      <m:oMath>
+        <m:sSup>
+          <m:sSupPr>
+            <m:ctrlPr>
+              <w:rPr>
+                <w:rFonts w:ascii="Cambria Math" w:hAnsi="Cambria Math"/>
+                <w:i/>
+              </w:rPr>
+            </m:ctrlPr>
+          </m:sSupPr>
+          <m:e>
+            <m:r>
+              <w:rPr>
+                <w:rFonts w:ascii="Cambria Math" w:hAnsi="Cambria Math"/>
+              </w:rPr>
+              <m:t>2</m:t>
+            </m:r>
+          </m:e>
+          <m:sup>
+            <m:r>
+              <w:rPr>
+                <w:rFonts w:ascii="Cambria Math" w:hAnsi="Cambria Math"/>
+              </w:rPr>
+              <m:t>8</m:t>
+            </m:r>
+          </m:sup>
+        </m:sSup>
+      </m:oMath>
+      <w:r>
+        <w:t> possible combinations, which are called sometimes </w:t>
+      </w:r>
+      <w:r>
+        <w:rPr>
+          <w:i/>
+          <w:iCs/>
+        </w:rPr>
+        <w:t>LBP codes</w:t>
+      </w:r>
+      <w:r>
+        <w:t>. The first LBP operator actually used a fixed </w:t>
+      </w:r>
+      <w:r>
+        <w:rPr>
+          <w:i/>
+          <w:iCs/>
+        </w:rPr>
+        <w:t>3 x 3</w:t>
+      </w:r>
+      <w:r>
+        <w:t> </w:t>
+      </w:r>
+      <w:r>
+        <w:t>neighborhood</w:t>
+      </w:r>
+      <w:r>
+        <w:t>, but the neighborhood can be extended to a circular pattern, which we are using</w:t>
+      </w:r>
+      <w:r>
+        <w:t>, refer to figure 4…</w:t>
+      </w:r>
+      <w:r>
+        <w:t xml:space="preserve"> for results</w:t>
+      </w:r>
+      <w:r>
+        <w:t>.</w:t>
+      </w:r>
+    </w:p>
+    <w:p>
+      <w:pPr>
+        <w:ind w:firstLine="720"/>
+      </w:pPr>
+      <w:r>
+        <w:t>As formulated in [18] the LBP can be used in texture classification by collecting the resulted labels, after applying the operator, into a histogram. The classification operation then relies on a measure of comparing histograms.</w:t>
+      </w:r>
+      <w:r>
+        <w:t xml:space="preserve"> However by relying only on the histogram to serve as a feature descriptor we arrive at loosing important spatial </w:t>
+      </w:r>
+      <w:r>
+        <w:t xml:space="preserve">information, i.e. </w:t>
+      </w:r>
+      <w:r>
+        <w:t>the location from which the labels were collected</w:t>
+      </w:r>
+      <w:r>
+        <w:t xml:space="preserve"> is important.</w:t>
+      </w:r>
+    </w:p>
+    <w:p>
+      <w:pPr>
+        <w:rPr>
+          <w:rFonts w:eastAsia="Times New Roman"/>
+          <w:color w:val="000000"/>
+          <w:lang w:eastAsia="en-US"/>
+        </w:rPr>
+      </w:pPr>
+      <w:r>
+        <w:rPr>
+          <w:rFonts w:eastAsia="Times New Roman"/>
+          <w:color w:val="000000"/>
+          <w:lang w:eastAsia="en-US"/>
+        </w:rPr>
+        <w:tab/>
+        <w:t>One way to overcome this disadvantage is to compute the LBP descriptors on local patches and then concatenate them in a global descriptor. Such descriptors are widely used because the offer robustness against small variants in pose and illumination.</w:t>
+      </w:r>
+    </w:p>
+    <w:p>
+      <w:pPr>
+        <w:rPr>
+          <w:rFonts w:eastAsia="Times New Roman"/>
+          <w:color w:val="000000"/>
+          <w:lang w:eastAsia="en-US"/>
+        </w:rPr>
+      </w:pPr>
+      <w:r>
+        <w:rPr>
+          <w:rFonts w:eastAsia="Times New Roman"/>
+          <w:color w:val="000000"/>
+          <w:lang w:eastAsia="en-US"/>
+        </w:rPr>
+        <w:t>This method of using the LBP</w:t>
+      </w:r>
+      <w:r>
+        <w:rPr>
+          <w:rFonts w:eastAsia="Times New Roman"/>
+          <w:color w:val="000000"/>
+          <w:lang w:eastAsia="en-US"/>
+        </w:rPr>
+        <w:t xml:space="preserve"> descriptor</w:t>
+      </w:r>
+      <w:r>
+        <w:rPr>
+          <w:rFonts w:eastAsia="Times New Roman"/>
+          <w:color w:val="000000"/>
+          <w:lang w:eastAsia="en-US"/>
+        </w:rPr>
+        <w:t xml:space="preserve"> was used in [17] within the scope of face recognition. </w:t>
+      </w:r>
+      <w:r>
+        <w:rPr>
+          <w:rFonts w:eastAsia="Times New Roman"/>
+          <w:color w:val="000000"/>
+          <w:lang w:eastAsia="en-US"/>
+        </w:rPr>
+        <w:t>The steps that they performed in obtaining the global descriptor are as follows</w:t>
+      </w:r>
+      <w:r>
+        <w:rPr>
+          <w:rFonts w:eastAsia="Times New Roman"/>
+          <w:color w:val="000000"/>
+          <w:lang w:eastAsia="en-US"/>
+        </w:rPr>
+        <w:t xml:space="preserve">, also depicted in </w:t>
+      </w:r>
+      <w:proofErr w:type="gramStart"/>
+      <w:r>
+        <w:rPr>
+          <w:rFonts w:eastAsia="Times New Roman"/>
+          <w:color w:val="000000"/>
+          <w:lang w:eastAsia="en-US"/>
+        </w:rPr>
+        <w:t xml:space="preserve">figure </w:t>
+      </w:r>
+      <w:r>
+        <w:rPr>
+          <w:rFonts w:eastAsia="Times New Roman"/>
+          <w:color w:val="000000"/>
+          <w:lang w:eastAsia="en-US"/>
+        </w:rPr>
+        <w:t>:</w:t>
       </w:r>
       <w:proofErr w:type="gramEnd"/>
     </w:p>
     <w:p>
       <w:pPr>
-        <w:jc w:val="both"/>
-      </w:pPr>
-    </w:p>
-    <w:p>
-      <w:pPr>
-        <w:jc w:val="both"/>
-      </w:pPr>
-    </w:p>
-    <w:p>
-      <w:pPr>
-        <w:jc w:val="both"/>
-      </w:pPr>
-      <w:r>
-        <w:tab/>
-      </w:r>
-      <w:r>
-        <w:rPr>
-          <w:i/>
-        </w:rPr>
-        <w:t>Find Detection Match</w:t>
-      </w:r>
-    </w:p>
-    <w:p>
-      <w:pPr>
-        <w:jc w:val="both"/>
-      </w:pPr>
-    </w:p>
-    <w:p>
-      <w:pPr>
-        <w:jc w:val="both"/>
-      </w:pPr>
-    </w:p>
-    <w:p>
-      <w:pPr>
-        <w:jc w:val="both"/>
-      </w:pPr>
-      <w:r>
-        <w:tab/>
-        <w:t xml:space="preserve">The </w:t>
-      </w:r>
-      <w:r>
-        <w:rPr>
-          <w:i/>
-        </w:rPr>
-        <w:t>Merging Detection to Track</w:t>
-      </w:r>
-      <w:r>
-        <w:t xml:space="preserve"> stage in the algorithm </w:t>
-      </w:r>
-    </w:p>
-    <w:p/>
-    <w:p/>
-    <w:p/>
-    <w:p>
-      <w:r>
-        <w:lastRenderedPageBreak/>
-        <w:t xml:space="preserve">Next we will present several methods of evaluating this distance that we have implemented and tested. </w:t>
-      </w:r>
-    </w:p>
-    <w:p/>
-    <w:p/>
-    <w:p/>
-    <w:p/>
-    <w:p/>
-    <w:p/>
-    <w:p/>
-    <w:p/>
-    <w:p/>
-    <w:p/>
-    <w:p/>
-    <w:p/>
-    <w:p/>
-    <w:p/>
-    <w:p/>
-    <w:p/>
-    <w:p/>
-    <w:p/>
-    <w:p/>
-    <w:p/>
-    <w:p/>
-    <w:p/>
-    <w:p/>
-    <w:p/>
-    <w:p/>
-    <w:p/>
-    <w:p/>
-    <w:p/>
-    <w:p/>
-    <w:p>
-      <w:pPr>
-        <w:rPr>
-          <w:i/>
-        </w:rPr>
-      </w:pPr>
-      <w:r>
-        <w:rPr>
-          <w:i/>
-        </w:rPr>
-        <w:t>Mode</w:t>
-      </w:r>
-      <w:r>
-        <w:rPr>
-          <w:i/>
-        </w:rPr>
-        <w:t>ling</w:t>
-      </w:r>
-      <w:r>
-        <w:rPr>
-          <w:i/>
-        </w:rPr>
-        <w:t xml:space="preserve"> the Track</w:t>
-      </w:r>
-    </w:p>
-    <w:p>
-      <w:pPr>
-        <w:jc w:val="both"/>
-      </w:pPr>
-    </w:p>
-    <w:p>
-      <w:r>
-        <w:t xml:space="preserve">How do we model a </w:t>
-      </w:r>
-      <w:proofErr w:type="gramStart"/>
-      <w:r>
-        <w:t>track:</w:t>
-      </w:r>
-      <w:proofErr w:type="gramEnd"/>
-    </w:p>
-    <w:p>
-      <w:r>
-        <w:tab/>
-        <w:t xml:space="preserve">How do we describe the identity </w:t>
-      </w:r>
-      <w:proofErr w:type="gramStart"/>
-      <w:r>
-        <w:t>of  a</w:t>
-      </w:r>
-      <w:proofErr w:type="gramEnd"/>
-      <w:r>
-        <w:t xml:space="preserve"> track</w:t>
-      </w:r>
-    </w:p>
-    <w:p>
-      <w:r>
-        <w:tab/>
-        <w:t>Contains history of points</w:t>
-      </w:r>
-    </w:p>
-    <w:p>
-      <w:r>
-        <w:tab/>
-        <w:t>Contains only a final location</w:t>
-      </w:r>
-    </w:p>
-    <w:p>
-      <w:r>
-        <w:tab/>
-        <w:t>Contains position velocity and direction</w:t>
-      </w:r>
-    </w:p>
-    <w:p/>
-    <w:p/>
-    <w:p/>
-    <w:p/>
-    <w:p/>
-    <w:p>
-      <w:r>
-        <w:t>Lucas-Kanade Forwarding</w:t>
-      </w:r>
-    </w:p>
-    <w:p/>
-    <w:p/>
-    <w:p/>
-    <w:p/>
-    <w:p/>
-    <w:p/>
-    <w:p>
-      <w:r>
-        <w:t>Merging Predictions</w:t>
-      </w:r>
-    </w:p>
-    <w:p>
-      <w:r>
-        <w:tab/>
-        <w:t>Matchers</w:t>
-      </w:r>
-    </w:p>
-    <w:p>
-      <w:r>
-        <w:t xml:space="preserve">Define what </w:t>
-      </w:r>
-      <w:proofErr w:type="gramStart"/>
-      <w:r>
-        <w:t>is the concept of matchers in our solution</w:t>
-      </w:r>
-      <w:proofErr w:type="gramEnd"/>
-      <w:r>
-        <w:t>.</w:t>
-      </w:r>
-    </w:p>
-    <w:p/>
-    <w:p>
-      <w:r>
-        <w:tab/>
-      </w:r>
-      <w:r>
-        <w:tab/>
-        <w:t>LBP</w:t>
-      </w:r>
-    </w:p>
-    <w:p>
-      <w:r>
-        <w:rPr>
-          <w:b/>
-          <w:bCs/>
-        </w:rPr>
-        <w:t> </w:t>
-      </w:r>
-      <w:r>
-        <w:t xml:space="preserve">(LBP) is a simple yet very efficient texture operator which labels the pixels of an image by </w:t>
-      </w:r>
-      <w:proofErr w:type="spellStart"/>
-      <w:r>
-        <w:t>thresholding</w:t>
-      </w:r>
-      <w:proofErr w:type="spellEnd"/>
-      <w:r>
-        <w:t xml:space="preserve"> the neighborhood of each pixel and considers the result as a binary number. Due to its discriminative power and computational simplicity, LBP texture operator has become a popular approach in various applications. It can be seen as a unifying approach to the traditionally divergent statistical and structural models of texture analysis. Perhaps the most important property of the LBP operator in real-world applications is its robustness to monotonic gray-scale changes caused, for example, by illumination variations. Another important property is its computational simplicity, which makes it possible to analyze images in challenging real-time settings.</w:t>
-      </w:r>
-      <w:r>
-        <w:tab/>
-      </w:r>
-      <w:r>
-        <w:tab/>
-      </w:r>
-      <w:r>
-        <w:tab/>
-      </w:r>
-      <w:r>
-        <w:t>Th</w:t>
-      </w:r>
-      <w:r>
-        <w:rPr>
-          <w:rFonts w:ascii="Georgia" w:hAnsi="Georgia"/>
-          <w:color w:val="000000"/>
-          <w:sz w:val="20"/>
-          <w:szCs w:val="20"/>
-        </w:rPr>
-        <w:t>e basic idea for developing the LBP operator was that two-dimensional surface textures can be described by two complementary measures: local spatial patterns and gray scale contrast. The original LBP operator (</w:t>
-      </w:r>
-      <w:proofErr w:type="spellStart"/>
-      <w:r>
-        <w:rPr>
-          <w:rFonts w:ascii="Georgia" w:hAnsi="Georgia"/>
-          <w:color w:val="000000"/>
-          <w:sz w:val="20"/>
-          <w:szCs w:val="20"/>
-        </w:rPr>
-        <w:t>Ojala</w:t>
-      </w:r>
-      <w:proofErr w:type="spellEnd"/>
-      <w:r>
-        <w:rPr>
-          <w:rFonts w:ascii="Georgia" w:hAnsi="Georgia"/>
-          <w:color w:val="000000"/>
-          <w:sz w:val="20"/>
-          <w:szCs w:val="20"/>
-        </w:rPr>
-        <w:t xml:space="preserve"> et al. 1996) forms labels for the image pixels by </w:t>
-      </w:r>
-      <w:proofErr w:type="spellStart"/>
-      <w:r>
-        <w:rPr>
-          <w:rFonts w:ascii="Georgia" w:hAnsi="Georgia"/>
-          <w:color w:val="000000"/>
-          <w:sz w:val="20"/>
-          <w:szCs w:val="20"/>
-        </w:rPr>
-        <w:t>thresholding</w:t>
-      </w:r>
-      <w:proofErr w:type="spellEnd"/>
-      <w:r>
-        <w:rPr>
-          <w:rFonts w:ascii="Georgia" w:hAnsi="Georgia"/>
-          <w:color w:val="000000"/>
-          <w:sz w:val="20"/>
-          <w:szCs w:val="20"/>
-        </w:rPr>
-        <w:t xml:space="preserve"> the 3 x 3 neighborhood of each pixel with the center value and considering the result as a binary number. The histogram of these 2</w:t>
-      </w:r>
-      <w:r>
-        <w:rPr>
-          <w:rFonts w:ascii="Georgia" w:hAnsi="Georgia"/>
-          <w:color w:val="000000"/>
-          <w:sz w:val="20"/>
-          <w:szCs w:val="20"/>
-          <w:bdr w:val="none" w:sz="0" w:space="0" w:color="auto" w:frame="1"/>
-          <w:vertAlign w:val="superscript"/>
-        </w:rPr>
-        <w:t>8</w:t>
-      </w:r>
-      <w:r>
-        <w:rPr>
-          <w:rStyle w:val="apple-converted-space"/>
-          <w:rFonts w:ascii="Georgia" w:hAnsi="Georgia"/>
-          <w:color w:val="000000"/>
-          <w:sz w:val="20"/>
-          <w:szCs w:val="20"/>
-        </w:rPr>
-        <w:t> </w:t>
-      </w:r>
-      <w:r>
-        <w:rPr>
-          <w:rFonts w:ascii="Georgia" w:hAnsi="Georgia"/>
-          <w:color w:val="000000"/>
-          <w:sz w:val="20"/>
-          <w:szCs w:val="20"/>
-        </w:rPr>
-        <w:t>= 256 different labels can then be used as a texture descriptor. This operator used jointly with a simple local contrast measure provided very good performance in unsupervised texture segmentation (</w:t>
-      </w:r>
-      <w:proofErr w:type="spellStart"/>
-      <w:r>
-        <w:rPr>
-          <w:rFonts w:ascii="Georgia" w:hAnsi="Georgia"/>
-          <w:color w:val="000000"/>
-          <w:sz w:val="20"/>
-          <w:szCs w:val="20"/>
-        </w:rPr>
-        <w:t>Ojala</w:t>
-      </w:r>
-      <w:proofErr w:type="spellEnd"/>
-      <w:r>
-        <w:rPr>
-          <w:rFonts w:ascii="Georgia" w:hAnsi="Georgia"/>
-          <w:color w:val="000000"/>
-          <w:sz w:val="20"/>
-          <w:szCs w:val="20"/>
-        </w:rPr>
-        <w:t xml:space="preserve"> and </w:t>
-      </w:r>
-      <w:proofErr w:type="spellStart"/>
-      <w:r>
-        <w:rPr>
-          <w:rFonts w:ascii="Georgia" w:hAnsi="Georgia"/>
-          <w:color w:val="000000"/>
-          <w:sz w:val="20"/>
-          <w:szCs w:val="20"/>
-        </w:rPr>
-        <w:t>Pietikäinen</w:t>
-      </w:r>
-      <w:proofErr w:type="spellEnd"/>
-      <w:r>
-        <w:rPr>
-          <w:rFonts w:ascii="Georgia" w:hAnsi="Georgia"/>
-          <w:color w:val="000000"/>
-          <w:sz w:val="20"/>
-          <w:szCs w:val="20"/>
-        </w:rPr>
-        <w:t xml:space="preserve"> 1999). After this, many related approaches have been developed for texture and color texture segmentation.</w:t>
-      </w:r>
-    </w:p>
-    <w:p>
-      <w:pPr>
-        <w:pStyle w:val="NormalWeb"/>
-        <w:shd w:val="clear" w:color="auto" w:fill="FFFFFF"/>
-        <w:spacing w:before="96" w:beforeAutospacing="0" w:after="120" w:afterAutospacing="0" w:line="285" w:lineRule="atLeast"/>
-        <w:textAlignment w:val="baseline"/>
-        <w:rPr>
-          <w:rFonts w:ascii="Georgia" w:hAnsi="Georgia"/>
-          <w:color w:val="000000"/>
-          <w:sz w:val="20"/>
-          <w:szCs w:val="20"/>
-        </w:rPr>
-      </w:pPr>
-      <w:r>
-        <w:rPr>
-          <w:rFonts w:ascii="Georgia" w:hAnsi="Georgia"/>
-          <w:color w:val="000000"/>
-          <w:sz w:val="20"/>
-          <w:szCs w:val="20"/>
-        </w:rPr>
-        <w:t>The LBP operator was extended to use neighborhoods of different sizes (</w:t>
-      </w:r>
-      <w:proofErr w:type="spellStart"/>
-      <w:r>
-        <w:rPr>
-          <w:rFonts w:ascii="Georgia" w:hAnsi="Georgia"/>
-          <w:color w:val="000000"/>
-          <w:sz w:val="20"/>
-          <w:szCs w:val="20"/>
-        </w:rPr>
-        <w:t>Ojala</w:t>
-      </w:r>
-      <w:proofErr w:type="spellEnd"/>
-      <w:r>
-        <w:rPr>
-          <w:rFonts w:ascii="Georgia" w:hAnsi="Georgia"/>
-          <w:color w:val="000000"/>
-          <w:sz w:val="20"/>
-          <w:szCs w:val="20"/>
-        </w:rPr>
-        <w:t xml:space="preserve"> et al. 2002). Using a circular neighborhood and </w:t>
-      </w:r>
-      <w:proofErr w:type="spellStart"/>
-      <w:r>
-        <w:rPr>
-          <w:rFonts w:ascii="Georgia" w:hAnsi="Georgia"/>
-          <w:color w:val="000000"/>
-          <w:sz w:val="20"/>
-          <w:szCs w:val="20"/>
-        </w:rPr>
-        <w:t>bilinearly</w:t>
-      </w:r>
-      <w:proofErr w:type="spellEnd"/>
-      <w:r>
-        <w:rPr>
-          <w:rFonts w:ascii="Georgia" w:hAnsi="Georgia"/>
-          <w:color w:val="000000"/>
-          <w:sz w:val="20"/>
-          <w:szCs w:val="20"/>
-        </w:rPr>
-        <w:t xml:space="preserve"> interpolating values at non-integer pixel coordinates allow any radius and number of pixels in the neighborhood. The gray scale variance of the local neighborhood can be used as the complementary contrast measure. In the following, the notation (P</w:t>
-      </w:r>
-      <w:proofErr w:type="gramStart"/>
-      <w:r>
-        <w:rPr>
-          <w:rFonts w:ascii="Georgia" w:hAnsi="Georgia"/>
-          <w:color w:val="000000"/>
-          <w:sz w:val="20"/>
-          <w:szCs w:val="20"/>
-        </w:rPr>
-        <w:t>,R</w:t>
-      </w:r>
-      <w:proofErr w:type="gramEnd"/>
-      <w:r>
-        <w:rPr>
-          <w:rFonts w:ascii="Georgia" w:hAnsi="Georgia"/>
-          <w:color w:val="000000"/>
-          <w:sz w:val="20"/>
-          <w:szCs w:val="20"/>
-        </w:rPr>
-        <w:t>) will be used for pixel neighborhoods which means P sampling points on a circle of radius of R. See Fig. 2 for an example of LBP computation.</w:t>
-      </w:r>
-    </w:p>
-    <w:p>
-      <w:pPr>
-        <w:pStyle w:val="NormalWeb"/>
-        <w:shd w:val="clear" w:color="auto" w:fill="FFFFFF"/>
-        <w:spacing w:before="96" w:beforeAutospacing="0" w:after="120" w:afterAutospacing="0" w:line="285" w:lineRule="atLeast"/>
-        <w:textAlignment w:val="baseline"/>
-        <w:rPr>
-          <w:rFonts w:ascii="Georgia" w:hAnsi="Georgia"/>
-          <w:color w:val="000000"/>
-          <w:sz w:val="20"/>
-          <w:szCs w:val="20"/>
-        </w:rPr>
-      </w:pPr>
+        <w:pStyle w:val="ListParagraph"/>
+        <w:numPr>
+          <w:ilvl w:val="0"/>
+          <w:numId w:val="2"/>
+        </w:numPr>
+        <w:rPr>
+          <w:rFonts w:eastAsia="Times New Roman"/>
+          <w:color w:val="000000"/>
+          <w:lang w:eastAsia="en-US"/>
+        </w:rPr>
+      </w:pPr>
+      <w:r>
+        <w:rPr>
+          <w:rFonts w:eastAsia="Times New Roman"/>
+          <w:color w:val="000000"/>
+          <w:lang w:eastAsia="en-US"/>
+        </w:rPr>
+        <w:t xml:space="preserve">The image is divided into local regions </w:t>
+      </w:r>
+    </w:p>
+    <w:p>
+      <w:pPr>
+        <w:pStyle w:val="ListParagraph"/>
+        <w:numPr>
+          <w:ilvl w:val="0"/>
+          <w:numId w:val="2"/>
+        </w:numPr>
+        <w:rPr>
+          <w:rFonts w:eastAsia="Times New Roman"/>
+          <w:color w:val="000000"/>
+          <w:lang w:eastAsia="en-US"/>
+        </w:rPr>
+      </w:pPr>
+      <w:r>
+        <w:rPr>
+          <w:rFonts w:eastAsia="Times New Roman"/>
+          <w:color w:val="000000"/>
+          <w:lang w:eastAsia="en-US"/>
+        </w:rPr>
+        <w:t>LBP is used to extract the histograms from each region</w:t>
+      </w:r>
+    </w:p>
+    <w:p>
+      <w:pPr>
+        <w:pStyle w:val="ListParagraph"/>
+        <w:numPr>
+          <w:ilvl w:val="0"/>
+          <w:numId w:val="2"/>
+        </w:numPr>
+        <w:rPr>
+          <w:rFonts w:eastAsia="Times New Roman"/>
+          <w:color w:val="000000"/>
+          <w:lang w:eastAsia="en-US"/>
+        </w:rPr>
+      </w:pPr>
+      <w:r>
+        <w:rPr>
+          <w:rFonts w:eastAsia="Times New Roman"/>
+          <w:color w:val="000000"/>
+          <w:lang w:eastAsia="en-US"/>
+        </w:rPr>
+        <w:t>The histograms are concatenated in a global descriptor.</w:t>
+      </w:r>
     </w:p>
     <w:p>
       <w:pPr>
@@ -10938,110 +11590,112 @@
         <w:spacing w:before="96" w:after="120" w:line="285" w:lineRule="atLeast"/>
         <w:textAlignment w:val="baseline"/>
         <w:rPr>
-          <w:rFonts w:ascii="Georgia" w:eastAsia="Times New Roman" w:hAnsi="Georgia"/>
-          <w:color w:val="000000"/>
-          <w:sz w:val="20"/>
-          <w:szCs w:val="20"/>
-          <w:lang w:eastAsia="en-US"/>
-        </w:rPr>
-      </w:pPr>
-      <w:r>
-        <w:rPr>
-          <w:rFonts w:ascii="Georgia" w:eastAsia="Times New Roman" w:hAnsi="Georgia"/>
-          <w:color w:val="000000"/>
-          <w:sz w:val="20"/>
-          <w:szCs w:val="20"/>
-          <w:lang w:eastAsia="en-US"/>
-        </w:rPr>
-        <w:t>In the LBP approach for texture classification, the occurrences of the LBP codes in an image are collected into a histogram. The classification is then performed by computing simple histogram similarities. However, considering a similar approach for facial image representation results in a loss of spatial information and therefore one should codify the texture information while retaining also their locations. One way to achieve this goal is to use the LBP texture descriptors to build several local descriptions of the face and combine them into a global description. Such local descriptions have been gaining interest lately which is understandable given the limitations of the holistic representations. These local feature based methods are more robust against variations in pose or illumination than holistic methods.</w:t>
-      </w:r>
-    </w:p>
-    <w:p>
-      <w:pPr>
+          <w:rFonts w:eastAsia="Times New Roman"/>
+          <w:color w:val="000000"/>
+          <w:lang w:eastAsia="en-US"/>
+        </w:rPr>
+      </w:pPr>
+      <w:r>
+        <w:rPr>
+          <w:rFonts w:eastAsia="Times New Roman"/>
+          <w:color w:val="000000"/>
+          <w:lang w:eastAsia="en-US"/>
+        </w:rPr>
+        <w:t>The histogram effectively operates on three levels of locality:</w:t>
+      </w:r>
+    </w:p>
+    <w:p>
+      <w:pPr>
+        <w:pStyle w:val="ListParagraph"/>
+        <w:numPr>
+          <w:ilvl w:val="0"/>
+          <w:numId w:val="2"/>
+        </w:numPr>
         <w:shd w:val="clear" w:color="auto" w:fill="FFFFFF"/>
         <w:spacing w:before="96" w:after="120" w:line="285" w:lineRule="atLeast"/>
         <w:textAlignment w:val="baseline"/>
         <w:rPr>
-          <w:rFonts w:ascii="Georgia" w:eastAsia="Times New Roman" w:hAnsi="Georgia"/>
-          <w:color w:val="000000"/>
-          <w:sz w:val="20"/>
-          <w:szCs w:val="20"/>
-          <w:lang w:eastAsia="en-US"/>
-        </w:rPr>
-      </w:pPr>
-      <w:r>
-        <w:rPr>
-          <w:rFonts w:ascii="Georgia" w:eastAsia="Times New Roman" w:hAnsi="Georgia"/>
-          <w:color w:val="000000"/>
-          <w:sz w:val="20"/>
-          <w:szCs w:val="20"/>
-          <w:lang w:eastAsia="en-US"/>
-        </w:rPr>
-        <w:t xml:space="preserve">The basic methodology for LBP based face description proposed by </w:t>
-      </w:r>
-      <w:proofErr w:type="spellStart"/>
-      <w:r>
-        <w:rPr>
-          <w:rFonts w:ascii="Georgia" w:eastAsia="Times New Roman" w:hAnsi="Georgia"/>
-          <w:color w:val="000000"/>
-          <w:sz w:val="20"/>
-          <w:szCs w:val="20"/>
-          <w:lang w:eastAsia="en-US"/>
-        </w:rPr>
-        <w:t>Ahonen</w:t>
-      </w:r>
-      <w:proofErr w:type="spellEnd"/>
-      <w:r>
-        <w:rPr>
-          <w:rFonts w:ascii="Georgia" w:eastAsia="Times New Roman" w:hAnsi="Georgia"/>
-          <w:color w:val="000000"/>
-          <w:sz w:val="20"/>
-          <w:szCs w:val="20"/>
-          <w:lang w:eastAsia="en-US"/>
-        </w:rPr>
-        <w:t xml:space="preserve"> et al. (2006) is as follows: The facial image is divided into local regions and LBP texture descriptors are extracted </w:t>
-      </w:r>
-      <w:r>
-        <w:rPr>
-          <w:rFonts w:ascii="Georgia" w:eastAsia="Times New Roman" w:hAnsi="Georgia"/>
-          <w:color w:val="000000"/>
-          <w:sz w:val="20"/>
-          <w:szCs w:val="20"/>
-          <w:lang w:eastAsia="en-US"/>
-        </w:rPr>
-        <w:lastRenderedPageBreak/>
-        <w:t>from each region independently. The descriptors are then concatenated to form a global description of the face, as shown in Fig. 4.</w:t>
-      </w:r>
-    </w:p>
-    <w:p>
-      <w:pPr>
-        <w:shd w:val="clear" w:color="auto" w:fill="FFFFFF"/>
-        <w:spacing w:line="285" w:lineRule="atLeast"/>
-        <w:jc w:val="center"/>
-        <w:textAlignment w:val="baseline"/>
-        <w:rPr>
-          <w:rFonts w:ascii="Georgia" w:eastAsia="Times New Roman" w:hAnsi="Georgia"/>
-          <w:color w:val="000000"/>
-          <w:sz w:val="18"/>
-          <w:szCs w:val="18"/>
-          <w:lang w:eastAsia="en-US"/>
-        </w:rPr>
-      </w:pPr>
-    </w:p>
-    <w:p>
-      <w:pPr>
+          <w:rFonts w:eastAsia="Times New Roman"/>
+          <w:color w:val="000000"/>
+          <w:lang w:eastAsia="en-US"/>
+        </w:rPr>
+      </w:pPr>
+      <w:r>
+        <w:rPr>
+          <w:rFonts w:eastAsia="Times New Roman"/>
+          <w:color w:val="000000"/>
+          <w:lang w:eastAsia="en-US"/>
+        </w:rPr>
+        <w:t>Labels from which the histogram is collected contain information on a pixel level</w:t>
+      </w:r>
+    </w:p>
+    <w:p>
+      <w:pPr>
+        <w:pStyle w:val="ListParagraph"/>
+        <w:numPr>
+          <w:ilvl w:val="0"/>
+          <w:numId w:val="2"/>
+        </w:numPr>
         <w:shd w:val="clear" w:color="auto" w:fill="FFFFFF"/>
         <w:spacing w:before="96" w:after="120" w:line="285" w:lineRule="atLeast"/>
         <w:textAlignment w:val="baseline"/>
         <w:rPr>
-          <w:rFonts w:ascii="Georgia" w:eastAsia="Times New Roman" w:hAnsi="Georgia"/>
+          <w:rFonts w:eastAsia="Times New Roman"/>
+          <w:color w:val="000000"/>
+          <w:lang w:eastAsia="en-US"/>
+        </w:rPr>
+      </w:pPr>
+      <w:r>
+        <w:rPr>
+          <w:rFonts w:eastAsia="Times New Roman"/>
+          <w:color w:val="000000"/>
+          <w:lang w:eastAsia="en-US"/>
+        </w:rPr>
+        <w:t>Summarizing the labels over small regions produce local patch information</w:t>
+      </w:r>
+    </w:p>
+    <w:p>
+      <w:pPr>
+        <w:pStyle w:val="ListParagraph"/>
+        <w:numPr>
+          <w:ilvl w:val="0"/>
+          <w:numId w:val="2"/>
+        </w:numPr>
+        <w:shd w:val="clear" w:color="auto" w:fill="FFFFFF"/>
+        <w:spacing w:before="96" w:after="120" w:line="285" w:lineRule="atLeast"/>
+        <w:textAlignment w:val="baseline"/>
+        <w:rPr>
+          <w:rFonts w:eastAsia="Times New Roman"/>
+          <w:color w:val="000000"/>
+          <w:lang w:eastAsia="en-US"/>
+        </w:rPr>
+      </w:pPr>
+      <w:r>
+        <w:rPr>
+          <w:rFonts w:eastAsia="Times New Roman"/>
+          <w:color w:val="000000"/>
+          <w:lang w:eastAsia="en-US"/>
+        </w:rPr>
+        <w:t>By concatenating the histograms resulted from different patches we obtain a global descriptor which keeps the information about patch locality.</w:t>
+      </w:r>
+    </w:p>
+    <w:p>
+      <w:pPr>
+        <w:rPr>
+          <w:rFonts w:eastAsia="Times New Roman"/>
           <w:color w:val="000000"/>
           <w:sz w:val="20"/>
           <w:szCs w:val="20"/>
           <w:lang w:eastAsia="en-US"/>
         </w:rPr>
       </w:pPr>
-      <w:r>
+    </w:p>
+    <w:p>
+      <w:pPr>
+        <w:shd w:val="clear" w:color="auto" w:fill="FFFFFF"/>
+        <w:spacing w:before="96" w:after="120" w:line="285" w:lineRule="atLeast"/>
+        <w:jc w:val="center"/>
+        <w:textAlignment w:val="baseline"/>
         <w:rPr>
           <w:rFonts w:ascii="Georgia" w:eastAsia="Times New Roman" w:hAnsi="Georgia"/>
           <w:color w:val="000000"/>
@@ -11049,68 +11703,7 @@
           <w:szCs w:val="20"/>
           <w:lang w:eastAsia="en-US"/>
         </w:rPr>
-        <w:t>This histogram effectively has a description of the face on three different levels of locality: the LBP labels for the histogram contain information about the patterns on a pixel-level, the labels are summed over a small region to produce information on a regional level and the regional histograms are concatenated to build a global description of the face.</w:t>
-      </w:r>
-    </w:p>
-    <w:p>
-      <w:pPr>
-        <w:pStyle w:val="NormalWeb"/>
-        <w:shd w:val="clear" w:color="auto" w:fill="FFFFFF"/>
-        <w:spacing w:before="96" w:beforeAutospacing="0" w:after="120" w:afterAutospacing="0" w:line="285" w:lineRule="atLeast"/>
-        <w:textAlignment w:val="baseline"/>
-        <w:rPr>
-          <w:rFonts w:ascii="Georgia" w:hAnsi="Georgia"/>
-          <w:color w:val="000000"/>
-          <w:sz w:val="20"/>
-          <w:szCs w:val="20"/>
-        </w:rPr>
-      </w:pPr>
-    </w:p>
-    <w:p>
-      <w:pPr>
-        <w:pStyle w:val="NormalWeb"/>
-        <w:shd w:val="clear" w:color="auto" w:fill="FFFFFF"/>
-        <w:spacing w:before="96" w:beforeAutospacing="0" w:after="120" w:afterAutospacing="0" w:line="285" w:lineRule="atLeast"/>
-        <w:textAlignment w:val="baseline"/>
-        <w:rPr>
-          <w:rFonts w:ascii="Georgia" w:hAnsi="Georgia"/>
-          <w:color w:val="000000"/>
-          <w:sz w:val="20"/>
-          <w:szCs w:val="20"/>
-        </w:rPr>
-      </w:pPr>
-    </w:p>
-    <w:p>
-      <w:pPr>
-        <w:jc w:val="center"/>
-      </w:pPr>
-      <w:r>
-        <w:t>-f</w:t>
-      </w:r>
-    </w:p>
-    <w:p>
-      <w:r>
-        <w:t xml:space="preserve"> </w:t>
-      </w:r>
-      <w:r>
-        <w:tab/>
-        <w:t xml:space="preserve">Pictures </w:t>
-      </w:r>
-      <w:proofErr w:type="gramStart"/>
-      <w:r>
-        <w:t>Many</w:t>
-      </w:r>
-      <w:proofErr w:type="gramEnd"/>
-      <w:r>
-        <w:t xml:space="preserve"> </w:t>
-      </w:r>
-      <w:proofErr w:type="spellStart"/>
-      <w:r>
-        <w:t>pictutres</w:t>
-      </w:r>
-      <w:proofErr w:type="spellEnd"/>
-    </w:p>
-    <w:p>
+      </w:pPr>
       <w:r>
         <w:rPr>
           <w:noProof/>
@@ -11118,10 +11711,11 @@
           <w:u w:val="single"/>
           <w:lang w:eastAsia="en-US"/>
         </w:rPr>
+        <w:lastRenderedPageBreak/>
         <w:drawing>
-          <wp:inline distT="0" distB="0" distL="0" distR="0" wp14:anchorId="7ABC192A" wp14:editId="1D1E5F90">
-            <wp:extent cx="3847605" cy="1895704"/>
-            <wp:effectExtent l="0" t="0" r="635" b="9525"/>
+          <wp:inline distT="0" distB="0" distL="0" distR="0" wp14:anchorId="55FEF65E" wp14:editId="313E4825">
+            <wp:extent cx="3256593" cy="1604513"/>
+            <wp:effectExtent l="0" t="0" r="1270" b="0"/>
             <wp:docPr id="29" name="Picture 29" descr="E:\Academic\Licence\lic_doc\pics\chapter 4\400px-LBP-face.jpg"/>
             <wp:cNvGraphicFramePr>
               <a:graphicFrameLocks xmlns:a="http://schemas.openxmlformats.org/drawingml/2006/main" noChangeAspect="1"/>
@@ -11151,7 +11745,7 @@
                   <pic:spPr bwMode="auto">
                     <a:xfrm>
                       <a:off x="0" y="0"/>
-                      <a:ext cx="3847840" cy="1895820"/>
+                      <a:ext cx="3257816" cy="1605116"/>
                     </a:xfrm>
                     <a:prstGeom prst="rect">
                       <a:avLst/>
@@ -11168,43 +11762,426 @@
         </w:drawing>
       </w:r>
     </w:p>
+    <w:p>
+      <w:pPr>
+        <w:jc w:val="center"/>
+      </w:pPr>
+      <w:r>
+        <w:t>Figure 4…</w:t>
+      </w:r>
+      <w:r>
+        <w:t>, Source: Forming the LBP global feature</w:t>
+      </w:r>
+    </w:p>
+    <w:p>
+      <w:pPr>
+        <w:jc w:val="both"/>
+      </w:pPr>
+    </w:p>
+    <w:p>
+      <w:pPr>
+        <w:jc w:val="both"/>
+      </w:pPr>
+    </w:p>
+    <w:p>
+      <w:pPr>
+        <w:jc w:val="center"/>
+      </w:pPr>
+      <w:r>
+        <w:rPr>
+          <w:noProof/>
+          <w:lang w:eastAsia="en-US"/>
+        </w:rPr>
+        <w:drawing>
+          <wp:inline distT="0" distB="0" distL="0" distR="0" wp14:anchorId="272CFA2B" wp14:editId="03860137">
+            <wp:extent cx="474345" cy="474345"/>
+            <wp:effectExtent l="0" t="0" r="1905" b="1905"/>
+            <wp:docPr id="35" name="Picture 35" descr="E:\Academic\Licence\lic_doc\pics\chapter 4\lbp-279.png"/>
+            <wp:cNvGraphicFramePr>
+              <a:graphicFrameLocks xmlns:a="http://schemas.openxmlformats.org/drawingml/2006/main" noChangeAspect="1"/>
+            </wp:cNvGraphicFramePr>
+            <a:graphic xmlns:a="http://schemas.openxmlformats.org/drawingml/2006/main">
+              <a:graphicData uri="http://schemas.openxmlformats.org/drawingml/2006/picture">
+                <pic:pic xmlns:pic="http://schemas.openxmlformats.org/drawingml/2006/picture">
+                  <pic:nvPicPr>
+                    <pic:cNvPr id="0" name="Picture 6" descr="E:\Academic\Licence\lic_doc\pics\chapter 4\lbp-279.png"/>
+                    <pic:cNvPicPr>
+                      <a:picLocks noChangeAspect="1" noChangeArrowheads="1"/>
+                    </pic:cNvPicPr>
+                  </pic:nvPicPr>
+                  <pic:blipFill>
+                    <a:blip r:embed="rId47">
+                      <a:extLst>
+                        <a:ext uri="{28A0092B-C50C-407E-A947-70E740481C1C}">
+                          <a14:useLocalDpi xmlns:a14="http://schemas.microsoft.com/office/drawing/2010/main" val="0"/>
+                        </a:ext>
+                      </a:extLst>
+                    </a:blip>
+                    <a:srcRect/>
+                    <a:stretch>
+                      <a:fillRect/>
+                    </a:stretch>
+                  </pic:blipFill>
+                  <pic:spPr bwMode="auto">
+                    <a:xfrm>
+                      <a:off x="0" y="0"/>
+                      <a:ext cx="474345" cy="474345"/>
+                    </a:xfrm>
+                    <a:prstGeom prst="rect">
+                      <a:avLst/>
+                    </a:prstGeom>
+                    <a:noFill/>
+                    <a:ln>
+                      <a:noFill/>
+                    </a:ln>
+                  </pic:spPr>
+                </pic:pic>
+              </a:graphicData>
+            </a:graphic>
+          </wp:inline>
+        </w:drawing>
+      </w:r>
+      <w:r>
+        <w:rPr>
+          <w:noProof/>
+          <w:lang w:eastAsia="en-US"/>
+        </w:rPr>
+        <w:t xml:space="preserve"> </w:t>
+      </w:r>
+      <w:r>
+        <w:rPr>
+          <w:noProof/>
+          <w:lang w:eastAsia="en-US"/>
+        </w:rPr>
+        <w:drawing>
+          <wp:inline distT="0" distB="0" distL="0" distR="0" wp14:anchorId="0B493CC6" wp14:editId="13AD2530">
+            <wp:extent cx="526415" cy="526415"/>
+            <wp:effectExtent l="0" t="0" r="6985" b="6985"/>
+            <wp:docPr id="36" name="Picture 36" descr="E:\Academic\Licence\lic_doc\pics\chapter 4\lbp-54.png"/>
+            <wp:cNvGraphicFramePr>
+              <a:graphicFrameLocks xmlns:a="http://schemas.openxmlformats.org/drawingml/2006/main" noChangeAspect="1"/>
+            </wp:cNvGraphicFramePr>
+            <a:graphic xmlns:a="http://schemas.openxmlformats.org/drawingml/2006/main">
+              <a:graphicData uri="http://schemas.openxmlformats.org/drawingml/2006/picture">
+                <pic:pic xmlns:pic="http://schemas.openxmlformats.org/drawingml/2006/picture">
+                  <pic:nvPicPr>
+                    <pic:cNvPr id="0" name="Picture 7" descr="E:\Academic\Licence\lic_doc\pics\chapter 4\lbp-54.png"/>
+                    <pic:cNvPicPr>
+                      <a:picLocks noChangeAspect="1" noChangeArrowheads="1"/>
+                    </pic:cNvPicPr>
+                  </pic:nvPicPr>
+                  <pic:blipFill>
+                    <a:blip r:embed="rId48">
+                      <a:extLst>
+                        <a:ext uri="{28A0092B-C50C-407E-A947-70E740481C1C}">
+                          <a14:useLocalDpi xmlns:a14="http://schemas.microsoft.com/office/drawing/2010/main" val="0"/>
+                        </a:ext>
+                      </a:extLst>
+                    </a:blip>
+                    <a:srcRect/>
+                    <a:stretch>
+                      <a:fillRect/>
+                    </a:stretch>
+                  </pic:blipFill>
+                  <pic:spPr bwMode="auto">
+                    <a:xfrm>
+                      <a:off x="0" y="0"/>
+                      <a:ext cx="526415" cy="526415"/>
+                    </a:xfrm>
+                    <a:prstGeom prst="rect">
+                      <a:avLst/>
+                    </a:prstGeom>
+                    <a:noFill/>
+                    <a:ln>
+                      <a:noFill/>
+                    </a:ln>
+                  </pic:spPr>
+                </pic:pic>
+              </a:graphicData>
+            </a:graphic>
+          </wp:inline>
+        </w:drawing>
+      </w:r>
+      <w:r>
+        <w:t xml:space="preserve"> </w:t>
+      </w:r>
+      <w:r>
+        <w:rPr>
+          <w:noProof/>
+          <w:lang w:eastAsia="en-US"/>
+        </w:rPr>
+        <w:drawing>
+          <wp:inline distT="0" distB="0" distL="0" distR="0" wp14:anchorId="22D80EFA" wp14:editId="55C3562D">
+            <wp:extent cx="534670" cy="534670"/>
+            <wp:effectExtent l="0" t="0" r="0" b="0"/>
+            <wp:docPr id="34" name="Picture 34" descr="E:\Academic\Licence\lic_doc\pics\chapter 4\lbp-235.png"/>
+            <wp:cNvGraphicFramePr>
+              <a:graphicFrameLocks xmlns:a="http://schemas.openxmlformats.org/drawingml/2006/main" noChangeAspect="1"/>
+            </wp:cNvGraphicFramePr>
+            <a:graphic xmlns:a="http://schemas.openxmlformats.org/drawingml/2006/main">
+              <a:graphicData uri="http://schemas.openxmlformats.org/drawingml/2006/picture">
+                <pic:pic xmlns:pic="http://schemas.openxmlformats.org/drawingml/2006/picture">
+                  <pic:nvPicPr>
+                    <pic:cNvPr id="0" name="Picture 5" descr="E:\Academic\Licence\lic_doc\pics\chapter 4\lbp-235.png"/>
+                    <pic:cNvPicPr>
+                      <a:picLocks noChangeAspect="1" noChangeArrowheads="1"/>
+                    </pic:cNvPicPr>
+                  </pic:nvPicPr>
+                  <pic:blipFill>
+                    <a:blip r:embed="rId49">
+                      <a:extLst>
+                        <a:ext uri="{28A0092B-C50C-407E-A947-70E740481C1C}">
+                          <a14:useLocalDpi xmlns:a14="http://schemas.microsoft.com/office/drawing/2010/main" val="0"/>
+                        </a:ext>
+                      </a:extLst>
+                    </a:blip>
+                    <a:srcRect/>
+                    <a:stretch>
+                      <a:fillRect/>
+                    </a:stretch>
+                  </pic:blipFill>
+                  <pic:spPr bwMode="auto">
+                    <a:xfrm>
+                      <a:off x="0" y="0"/>
+                      <a:ext cx="534670" cy="534670"/>
+                    </a:xfrm>
+                    <a:prstGeom prst="rect">
+                      <a:avLst/>
+                    </a:prstGeom>
+                    <a:noFill/>
+                    <a:ln>
+                      <a:noFill/>
+                    </a:ln>
+                  </pic:spPr>
+                </pic:pic>
+              </a:graphicData>
+            </a:graphic>
+          </wp:inline>
+        </w:drawing>
+      </w:r>
+      <w:r>
+        <w:t xml:space="preserve"> </w:t>
+      </w:r>
+      <w:r>
+        <w:rPr>
+          <w:noProof/>
+          <w:lang w:eastAsia="en-US"/>
+        </w:rPr>
+        <w:drawing>
+          <wp:inline distT="0" distB="0" distL="0" distR="0">
+            <wp:extent cx="543560" cy="543560"/>
+            <wp:effectExtent l="0" t="0" r="8890" b="8890"/>
+            <wp:docPr id="37" name="Picture 37" descr="E:\Academic\Licence\lic_doc\pics\chapter 4\lbp-8.png"/>
+            <wp:cNvGraphicFramePr>
+              <a:graphicFrameLocks xmlns:a="http://schemas.openxmlformats.org/drawingml/2006/main" noChangeAspect="1"/>
+            </wp:cNvGraphicFramePr>
+            <a:graphic xmlns:a="http://schemas.openxmlformats.org/drawingml/2006/main">
+              <a:graphicData uri="http://schemas.openxmlformats.org/drawingml/2006/picture">
+                <pic:pic xmlns:pic="http://schemas.openxmlformats.org/drawingml/2006/picture">
+                  <pic:nvPicPr>
+                    <pic:cNvPr id="0" name="Picture 8" descr="E:\Academic\Licence\lic_doc\pics\chapter 4\lbp-8.png"/>
+                    <pic:cNvPicPr>
+                      <a:picLocks noChangeAspect="1" noChangeArrowheads="1"/>
+                    </pic:cNvPicPr>
+                  </pic:nvPicPr>
+                  <pic:blipFill>
+                    <a:blip r:embed="rId50">
+                      <a:extLst>
+                        <a:ext uri="{28A0092B-C50C-407E-A947-70E740481C1C}">
+                          <a14:useLocalDpi xmlns:a14="http://schemas.microsoft.com/office/drawing/2010/main" val="0"/>
+                        </a:ext>
+                      </a:extLst>
+                    </a:blip>
+                    <a:srcRect/>
+                    <a:stretch>
+                      <a:fillRect/>
+                    </a:stretch>
+                  </pic:blipFill>
+                  <pic:spPr bwMode="auto">
+                    <a:xfrm>
+                      <a:off x="0" y="0"/>
+                      <a:ext cx="543560" cy="543560"/>
+                    </a:xfrm>
+                    <a:prstGeom prst="rect">
+                      <a:avLst/>
+                    </a:prstGeom>
+                    <a:noFill/>
+                    <a:ln>
+                      <a:noFill/>
+                    </a:ln>
+                  </pic:spPr>
+                </pic:pic>
+              </a:graphicData>
+            </a:graphic>
+          </wp:inline>
+        </w:drawing>
+      </w:r>
+      <w:r>
+        <w:rPr>
+          <w:noProof/>
+          <w:lang w:eastAsia="en-US"/>
+        </w:rPr>
+        <w:drawing>
+          <wp:inline distT="0" distB="0" distL="0" distR="0" wp14:anchorId="12540AB1" wp14:editId="3D2AD855">
+            <wp:extent cx="569595" cy="569595"/>
+            <wp:effectExtent l="0" t="0" r="1905" b="1905"/>
+            <wp:docPr id="33" name="Picture 33" descr="E:\Academic\Licence\lic_doc\pics\chapter 4\lbp-159.png"/>
+            <wp:cNvGraphicFramePr>
+              <a:graphicFrameLocks xmlns:a="http://schemas.openxmlformats.org/drawingml/2006/main" noChangeAspect="1"/>
+            </wp:cNvGraphicFramePr>
+            <a:graphic xmlns:a="http://schemas.openxmlformats.org/drawingml/2006/main">
+              <a:graphicData uri="http://schemas.openxmlformats.org/drawingml/2006/picture">
+                <pic:pic xmlns:pic="http://schemas.openxmlformats.org/drawingml/2006/picture">
+                  <pic:nvPicPr>
+                    <pic:cNvPr id="0" name="Picture 4" descr="E:\Academic\Licence\lic_doc\pics\chapter 4\lbp-159.png"/>
+                    <pic:cNvPicPr>
+                      <a:picLocks noChangeAspect="1" noChangeArrowheads="1"/>
+                    </pic:cNvPicPr>
+                  </pic:nvPicPr>
+                  <pic:blipFill>
+                    <a:blip r:embed="rId51">
+                      <a:extLst>
+                        <a:ext uri="{28A0092B-C50C-407E-A947-70E740481C1C}">
+                          <a14:useLocalDpi xmlns:a14="http://schemas.microsoft.com/office/drawing/2010/main" val="0"/>
+                        </a:ext>
+                      </a:extLst>
+                    </a:blip>
+                    <a:srcRect/>
+                    <a:stretch>
+                      <a:fillRect/>
+                    </a:stretch>
+                  </pic:blipFill>
+                  <pic:spPr bwMode="auto">
+                    <a:xfrm>
+                      <a:off x="0" y="0"/>
+                      <a:ext cx="569595" cy="569595"/>
+                    </a:xfrm>
+                    <a:prstGeom prst="rect">
+                      <a:avLst/>
+                    </a:prstGeom>
+                    <a:noFill/>
+                    <a:ln>
+                      <a:noFill/>
+                    </a:ln>
+                  </pic:spPr>
+                </pic:pic>
+              </a:graphicData>
+            </a:graphic>
+          </wp:inline>
+        </w:drawing>
+      </w:r>
+    </w:p>
+    <w:p>
+      <w:pPr>
+        <w:jc w:val="both"/>
+      </w:pPr>
+    </w:p>
+    <w:p>
+      <w:pPr>
+        <w:jc w:val="center"/>
+      </w:pPr>
+      <w:r>
+        <w:t>Figure 4… Circular LBP</w:t>
+      </w:r>
+      <w:r>
+        <w:t xml:space="preserve"> results</w:t>
+      </w:r>
+    </w:p>
+    <w:p>
+      <w:pPr>
+        <w:jc w:val="both"/>
+      </w:pPr>
+    </w:p>
+    <w:p>
+      <w:pPr>
+        <w:jc w:val="both"/>
+        <w:rPr>
+          <w:i/>
+        </w:rPr>
+      </w:pPr>
+      <w:r>
+        <w:rPr>
+          <w:i/>
+        </w:rPr>
+        <w:t>4.5 Scoring</w:t>
+      </w:r>
+      <w:r>
+        <w:rPr>
+          <w:i/>
+        </w:rPr>
+        <w:t xml:space="preserve"> tracks</w:t>
+      </w:r>
+    </w:p>
     <w:p/>
-    <w:p/>
-    <w:p>
-      <w:r>
-        <w:tab/>
-      </w:r>
-      <w:r>
-        <w:tab/>
-        <w:t>NCC (disadvantages, pictures with fail</w:t>
-      </w:r>
-      <w:r>
-        <w:t xml:space="preserve"> =&gt; track and detection over same vehicle but still fail, too much locality</w:t>
-      </w:r>
-      <w:r>
-        <w:t>)</w:t>
-      </w:r>
-    </w:p>
-    <w:p>
-      <w:r>
-        <w:tab/>
-      </w:r>
-      <w:r>
-        <w:tab/>
-        <w:t xml:space="preserve">Position (good for discarding </w:t>
-      </w:r>
-      <w:r>
-        <w:t>fast detections</w:t>
-      </w:r>
-      <w:r>
-        <w:t>)</w:t>
-      </w:r>
-    </w:p>
-    <w:p/>
-    <w:p>
-      <w:r>
-        <w:t>Merging detection to track</w:t>
-      </w:r>
+    <w:p>
+      <w:r>
+        <w:t>In our experiments a very simple s</w:t>
+      </w:r>
+      <w:r>
+        <w:t>coring function is employed which is inspired from the works of [</w:t>
+      </w:r>
+      <w:r>
+        <w:t>10</w:t>
+      </w:r>
+      <w:r>
+        <w:t xml:space="preserve">] which we have modified with respect to very good estimations. Each </w:t>
+      </w:r>
+      <w:r>
+        <w:t xml:space="preserve">track starts with a score of 0. </w:t>
+      </w:r>
+      <w:r>
+        <w:t xml:space="preserve">Then for every detection merge in the track, </w:t>
+      </w:r>
+      <w:r>
+        <w:t>the score is increased by a value determined by the number of consecutive</w:t>
+      </w:r>
+      <w:r>
+        <w:t xml:space="preserve"> detections up to this one.  We perform the same step if we have an estimation </w:t>
+      </w:r>
+      <w:r>
+        <w:t>whose similarity with the track is below a selected threshold</w:t>
+      </w:r>
+      <w:r>
+        <w:t xml:space="preserve"> .If </w:t>
+      </w:r>
+      <w:r>
+        <w:t>we do not have a detection or</w:t>
+      </w:r>
+      <w:r>
+        <w:t xml:space="preserve"> a</w:t>
+      </w:r>
+      <w:r>
+        <w:t>n estimation below the</w:t>
+      </w:r>
+      <w:r>
+        <w:t xml:space="preserve"> threshold of similarity we decrease </w:t>
+      </w:r>
+      <w:r>
+        <w:t>the score by a constant value, 1 in our case</w:t>
+      </w:r>
+      <w:r>
+        <w:t>. Finally</w:t>
+      </w:r>
+      <w:r>
+        <w:t xml:space="preserve">, only the tracks with positive scores </w:t>
+      </w:r>
+      <w:r>
+        <w:t>and above a specific</w:t>
+      </w:r>
+      <w:r>
+        <w:t xml:space="preserve"> threshold are accounted as belonging to vehicles.</w:t>
+      </w:r>
+      <w:r>
+        <w:t xml:space="preserve"> This last threshold is selected by observation and we selected it such that vehicles which are tracked from the middle of the frame to be scored as positive. </w:t>
+      </w:r>
+      <w:r>
+        <w:t xml:space="preserve">This method of scoring the tracks </w:t>
+      </w:r>
+      <w:r>
+        <w:t>has the advantage of giving boosting the scores the tracks which had consecutive or continuous detections.</w:t>
+      </w:r>
+      <w:bookmarkStart w:id="5" w:name="_GoBack"/>
+      <w:bookmarkEnd w:id="5"/>
     </w:p>
     <w:p/>
     <w:p/>
@@ -11212,408 +12189,10 @@
     <w:p/>
     <w:p/>
     <w:p/>
-    <w:p/>
-    <w:p/>
-    <w:p/>
-    <w:p/>
-    <w:p/>
-    <w:p/>
-    <w:p/>
-    <w:p/>
-    <w:p/>
-    <w:p/>
-    <w:p>
-      <w:r>
-        <w:tab/>
-        <w:t>We maintain a track as the last detection that has been merged with the track</w:t>
-      </w:r>
-    </w:p>
-    <w:p>
-      <w:pPr>
-        <w:jc w:val="both"/>
-      </w:pPr>
-      <w:r>
-        <w:tab/>
-      </w:r>
-      <w:proofErr w:type="spellStart"/>
-      <w:r>
-        <w:t>Gerally</w:t>
-      </w:r>
-      <w:proofErr w:type="spellEnd"/>
-      <w:r>
-        <w:t xml:space="preserve"> a feature extraction algorithm is used to obtain the describing vector from </w:t>
-      </w:r>
-      <w:r>
-        <w:tab/>
-      </w:r>
-    </w:p>
-    <w:p>
-      <w:pPr>
-        <w:jc w:val="both"/>
-      </w:pPr>
-      <w:r>
-        <w:t xml:space="preserve">A detection we call this entity a </w:t>
-      </w:r>
-      <w:proofErr w:type="gramStart"/>
-      <w:r>
-        <w:t>matcher ,</w:t>
-      </w:r>
-      <w:proofErr w:type="gramEnd"/>
-      <w:r>
-        <w:t xml:space="preserve"> match a track to a detection. Track module uses different matchers to determine if the </w:t>
-      </w:r>
-      <w:proofErr w:type="spellStart"/>
-      <w:r>
-        <w:t>the</w:t>
-      </w:r>
-      <w:proofErr w:type="spellEnd"/>
-      <w:r>
-        <w:t xml:space="preserve"> track can be merged with the detection. Matches provide a score for a track with </w:t>
-      </w:r>
-      <w:proofErr w:type="gramStart"/>
-      <w:r>
-        <w:t>a detection</w:t>
-      </w:r>
-      <w:proofErr w:type="gramEnd"/>
-      <w:r>
-        <w:t>.</w:t>
-      </w:r>
-    </w:p>
-    <w:p>
-      <w:r>
-        <w:t xml:space="preserve">Matching can be done based on any feature that you can think </w:t>
-      </w:r>
-      <w:proofErr w:type="gramStart"/>
-      <w:r>
-        <w:t>of</w:t>
-      </w:r>
-      <w:proofErr w:type="gramEnd"/>
-      <w:r>
-        <w:t xml:space="preserve"> be it position or color.</w:t>
-      </w:r>
-    </w:p>
-    <w:p>
-      <w:pPr>
-        <w:jc w:val="both"/>
-      </w:pPr>
-      <w:r>
-        <w:t xml:space="preserve">We use a matcher based on position to quickly discard vehicles which are not in the </w:t>
-      </w:r>
-      <w:proofErr w:type="spellStart"/>
-      <w:r>
-        <w:t>neighbourhood</w:t>
-      </w:r>
-      <w:proofErr w:type="spellEnd"/>
-      <w:r>
-        <w:t xml:space="preserve"> of a track, on the trajectory of a track and the overlapping area.</w:t>
-      </w:r>
-    </w:p>
-    <w:p>
-      <w:pPr>
-        <w:jc w:val="both"/>
-      </w:pPr>
-      <w:r>
-        <w:t xml:space="preserve">This is not </w:t>
-      </w:r>
-      <w:proofErr w:type="gramStart"/>
-      <w:r>
-        <w:t>enough,</w:t>
-      </w:r>
-      <w:proofErr w:type="gramEnd"/>
-      <w:r>
-        <w:t xml:space="preserve"> a new detection can be merged in an old track which is a new vehicle.</w:t>
-      </w:r>
-    </w:p>
-    <w:p>
-      <w:pPr>
-        <w:jc w:val="both"/>
-      </w:pPr>
-      <w:r>
-        <w:t xml:space="preserve">That is why we need to extract more discriminative feature to specifically determine if the features on the track and on the detection match.  We need another matcher working with more complex features which can uniquely identify the vehicle in the </w:t>
-      </w:r>
-      <w:proofErr w:type="spellStart"/>
-      <w:r>
-        <w:t>scene.One</w:t>
-      </w:r>
-      <w:proofErr w:type="spellEnd"/>
-      <w:r>
-        <w:t xml:space="preserve"> may use color features but there it is not discriminative enough. </w:t>
-      </w:r>
-      <w:r>
-        <w:t xml:space="preserve"> </w:t>
-      </w:r>
-      <w:proofErr w:type="gramStart"/>
-      <w:r>
-        <w:t>An</w:t>
-      </w:r>
-      <w:proofErr w:type="gramEnd"/>
-      <w:r>
-        <w:t xml:space="preserve"> simple method is to </w:t>
-      </w:r>
-    </w:p>
-    <w:p>
-      <w:pPr>
-        <w:jc w:val="both"/>
-      </w:pPr>
-    </w:p>
-    <w:p>
-      <w:pPr>
-        <w:jc w:val="both"/>
-      </w:pPr>
-      <w:r>
-        <w:t>Matchers:</w:t>
-      </w:r>
-    </w:p>
-    <w:p/>
-    <w:p>
-      <w:pPr>
-        <w:numPr>
-          <w:ilvl w:val="0"/>
-          <w:numId w:val="1"/>
-        </w:numPr>
-      </w:pPr>
-      <w:r>
-        <w:t>State diagram</w:t>
-      </w:r>
-    </w:p>
-    <w:p>
-      <w:pPr>
-        <w:numPr>
-          <w:ilvl w:val="0"/>
-          <w:numId w:val="1"/>
-        </w:numPr>
-      </w:pPr>
-      <w:r>
-        <w:t>How to merge predictions</w:t>
-      </w:r>
-    </w:p>
-    <w:p>
-      <w:pPr>
-        <w:numPr>
-          <w:ilvl w:val="0"/>
-          <w:numId w:val="1"/>
-        </w:numPr>
-      </w:pPr>
-      <w:r>
-        <w:t>Features</w:t>
-      </w:r>
-    </w:p>
-    <w:p>
-      <w:pPr>
-        <w:numPr>
-          <w:ilvl w:val="1"/>
-          <w:numId w:val="1"/>
-        </w:numPr>
-      </w:pPr>
-      <w:r>
-        <w:t>NCC</w:t>
-      </w:r>
-    </w:p>
-    <w:p>
-      <w:pPr>
-        <w:numPr>
-          <w:ilvl w:val="1"/>
-          <w:numId w:val="1"/>
-        </w:numPr>
-      </w:pPr>
-      <w:r>
-        <w:t>LBP</w:t>
-      </w:r>
-    </w:p>
-    <w:p>
-      <w:pPr>
-        <w:pStyle w:val="NormalWeb"/>
-        <w:shd w:val="clear" w:color="auto" w:fill="FFFFFF"/>
-        <w:spacing w:before="96" w:beforeAutospacing="0" w:after="120" w:afterAutospacing="0" w:line="285" w:lineRule="atLeast"/>
-        <w:jc w:val="both"/>
-        <w:rPr>
-          <w:color w:val="000000"/>
-        </w:rPr>
-      </w:pPr>
-    </w:p>
-    <w:p>
-      <w:pPr>
-        <w:pStyle w:val="NormalWeb"/>
-        <w:shd w:val="clear" w:color="auto" w:fill="FFFFFF"/>
-        <w:spacing w:before="96" w:beforeAutospacing="0" w:after="120" w:afterAutospacing="0" w:line="285" w:lineRule="atLeast"/>
-        <w:jc w:val="both"/>
-        <w:rPr>
-          <w:color w:val="000000"/>
-        </w:rPr>
-      </w:pPr>
-    </w:p>
-    <w:p>
-      <w:pPr>
-        <w:pStyle w:val="NormalWeb"/>
-        <w:shd w:val="clear" w:color="auto" w:fill="FFFFFF"/>
-        <w:spacing w:before="96" w:beforeAutospacing="0" w:after="120" w:afterAutospacing="0" w:line="285" w:lineRule="atLeast"/>
-        <w:jc w:val="both"/>
-        <w:rPr>
-          <w:color w:val="000000"/>
-        </w:rPr>
-      </w:pPr>
-    </w:p>
-    <w:p>
-      <w:pPr>
-        <w:pStyle w:val="NormalWeb"/>
-        <w:shd w:val="clear" w:color="auto" w:fill="FFFFFF"/>
-        <w:spacing w:before="96" w:beforeAutospacing="0" w:after="120" w:afterAutospacing="0" w:line="285" w:lineRule="atLeast"/>
-        <w:jc w:val="both"/>
-        <w:rPr>
-          <w:color w:val="000000"/>
-        </w:rPr>
-      </w:pPr>
-    </w:p>
-    <w:p>
-      <w:pPr>
-        <w:pStyle w:val="NormalWeb"/>
-        <w:shd w:val="clear" w:color="auto" w:fill="FFFFFF"/>
-        <w:spacing w:before="96" w:beforeAutospacing="0" w:after="120" w:afterAutospacing="0" w:line="285" w:lineRule="atLeast"/>
-        <w:jc w:val="both"/>
-        <w:rPr>
-          <w:color w:val="000000"/>
-        </w:rPr>
-      </w:pPr>
-    </w:p>
-    <w:p>
-      <w:pPr>
-        <w:pStyle w:val="NormalWeb"/>
-        <w:shd w:val="clear" w:color="auto" w:fill="FFFFFF"/>
-        <w:spacing w:before="96" w:beforeAutospacing="0" w:after="120" w:afterAutospacing="0" w:line="285" w:lineRule="atLeast"/>
-        <w:jc w:val="both"/>
-        <w:rPr>
-          <w:color w:val="000000"/>
-        </w:rPr>
-      </w:pPr>
-    </w:p>
-    <w:p>
-      <w:pPr>
-        <w:pStyle w:val="NormalWeb"/>
-        <w:shd w:val="clear" w:color="auto" w:fill="FFFFFF"/>
-        <w:spacing w:before="96" w:beforeAutospacing="0" w:after="120" w:afterAutospacing="0" w:line="285" w:lineRule="atLeast"/>
-        <w:jc w:val="both"/>
-        <w:rPr>
-          <w:color w:val="000000"/>
-        </w:rPr>
-      </w:pPr>
-    </w:p>
-    <w:p>
-      <w:pPr>
-        <w:pStyle w:val="NormalWeb"/>
-        <w:shd w:val="clear" w:color="auto" w:fill="FFFFFF"/>
-        <w:spacing w:before="96" w:beforeAutospacing="0" w:after="120" w:afterAutospacing="0" w:line="285" w:lineRule="atLeast"/>
-        <w:jc w:val="both"/>
-        <w:rPr>
-          <w:color w:val="000000"/>
-        </w:rPr>
-      </w:pPr>
-    </w:p>
-    <w:p>
-      <w:pPr>
-        <w:pStyle w:val="NormalWeb"/>
-        <w:shd w:val="clear" w:color="auto" w:fill="FFFFFF"/>
-        <w:spacing w:before="96" w:beforeAutospacing="0" w:after="120" w:afterAutospacing="0" w:line="285" w:lineRule="atLeast"/>
-        <w:jc w:val="both"/>
-        <w:rPr>
-          <w:color w:val="000000"/>
-        </w:rPr>
-      </w:pPr>
-    </w:p>
-    <w:p>
-      <w:pPr>
-        <w:pStyle w:val="NormalWeb"/>
-        <w:shd w:val="clear" w:color="auto" w:fill="FFFFFF"/>
-        <w:spacing w:before="96" w:beforeAutospacing="0" w:after="120" w:afterAutospacing="0" w:line="285" w:lineRule="atLeast"/>
-        <w:jc w:val="both"/>
-        <w:rPr>
-          <w:color w:val="000000"/>
-        </w:rPr>
-      </w:pPr>
-    </w:p>
-    <w:p>
-      <w:pPr>
-        <w:pStyle w:val="NormalWeb"/>
-        <w:shd w:val="clear" w:color="auto" w:fill="FFFFFF"/>
-        <w:spacing w:before="96" w:beforeAutospacing="0" w:after="120" w:afterAutospacing="0" w:line="285" w:lineRule="atLeast"/>
-        <w:jc w:val="both"/>
-        <w:rPr>
-          <w:color w:val="000000"/>
-        </w:rPr>
-      </w:pPr>
-    </w:p>
-    <w:p>
-      <w:pPr>
-        <w:pStyle w:val="NormalWeb"/>
-        <w:shd w:val="clear" w:color="auto" w:fill="FFFFFF"/>
-        <w:spacing w:before="96" w:beforeAutospacing="0" w:after="120" w:afterAutospacing="0" w:line="285" w:lineRule="atLeast"/>
-        <w:jc w:val="both"/>
-        <w:rPr>
-          <w:color w:val="000000"/>
-        </w:rPr>
-      </w:pPr>
-    </w:p>
-    <w:p>
-      <w:pPr>
-        <w:pStyle w:val="NormalWeb"/>
-        <w:shd w:val="clear" w:color="auto" w:fill="FFFFFF"/>
-        <w:spacing w:before="96" w:beforeAutospacing="0" w:after="120" w:afterAutospacing="0" w:line="285" w:lineRule="atLeast"/>
-        <w:jc w:val="both"/>
-        <w:rPr>
-          <w:color w:val="000000"/>
-        </w:rPr>
-      </w:pPr>
-    </w:p>
-    <w:p>
-      <w:pPr>
-        <w:pStyle w:val="NormalWeb"/>
-        <w:shd w:val="clear" w:color="auto" w:fill="FFFFFF"/>
-        <w:spacing w:before="96" w:beforeAutospacing="0" w:after="120" w:afterAutospacing="0" w:line="285" w:lineRule="atLeast"/>
-        <w:jc w:val="both"/>
-        <w:rPr>
-          <w:color w:val="000000"/>
-        </w:rPr>
-      </w:pPr>
-    </w:p>
-    <w:p>
-      <w:pPr>
-        <w:pStyle w:val="NormalWeb"/>
-        <w:shd w:val="clear" w:color="auto" w:fill="FFFFFF"/>
-        <w:spacing w:before="96" w:beforeAutospacing="0" w:after="120" w:afterAutospacing="0" w:line="285" w:lineRule="atLeast"/>
-        <w:jc w:val="both"/>
-        <w:rPr>
-          <w:color w:val="000000"/>
-        </w:rPr>
-      </w:pPr>
-    </w:p>
-    <w:p>
-      <w:pPr>
-        <w:pStyle w:val="NormalWeb"/>
-        <w:shd w:val="clear" w:color="auto" w:fill="FFFFFF"/>
-        <w:spacing w:before="96" w:beforeAutospacing="0" w:after="120" w:afterAutospacing="0" w:line="285" w:lineRule="atLeast"/>
-        <w:jc w:val="both"/>
-        <w:rPr>
-          <w:color w:val="000000"/>
-        </w:rPr>
-      </w:pPr>
-    </w:p>
-    <w:p>
-      <w:pPr>
-        <w:pStyle w:val="NormalWeb"/>
-        <w:shd w:val="clear" w:color="auto" w:fill="FFFFFF"/>
-        <w:spacing w:before="96" w:beforeAutospacing="0" w:after="120" w:afterAutospacing="0" w:line="285" w:lineRule="atLeast"/>
-        <w:jc w:val="both"/>
-        <w:rPr>
-          <w:color w:val="000000"/>
-        </w:rPr>
-      </w:pPr>
-    </w:p>
-    <w:p/>
-    <w:p/>
-    <w:p/>
     <w:sectPr>
-      <w:headerReference w:type="default" r:id="rId47"/>
-      <w:footerReference w:type="default" r:id="rId48"/>
-      <w:pgSz w:w="12240" w:h="15840"/>
+      <w:headerReference w:type="default" r:id="rId52"/>
+      <w:footerReference w:type="default" r:id="rId53"/>
+      <w:pgSz w:w="12240" w:h="15840" w:code="1"/>
       <w:pgMar w:top="1440" w:right="1800" w:bottom="1440" w:left="1800" w:header="720" w:footer="720" w:gutter="0"/>
       <w:cols w:space="720"/>
       <w:docGrid w:linePitch="360"/>
@@ -11692,7 +12271,7 @@
         <w:rStyle w:val="PageNumber"/>
         <w:noProof/>
       </w:rPr>
-      <w:t>23</w:t>
+      <w:t>26</w:t>
     </w:r>
     <w:r>
       <w:rPr>
@@ -13124,7 +13703,7 @@
 </file>
 
 <file path=customXml/itemProps1.xml><?xml version="1.0" encoding="utf-8"?>
-<ds:datastoreItem xmlns:ds="http://schemas.openxmlformats.org/officeDocument/2006/customXml" ds:itemID="{F79024D9-3535-4333-8E0E-CB2DD0E5CCF0}">
+<ds:datastoreItem xmlns:ds="http://schemas.openxmlformats.org/officeDocument/2006/customXml" ds:itemID="{34BA9AC9-63EA-483E-8FF5-D645ACCB5D48}">
   <ds:schemaRefs>
     <ds:schemaRef ds:uri="http://schemas.openxmlformats.org/officeDocument/2006/bibliography"/>
   </ds:schemaRefs>

</xml_diff>